<commit_message>
-updates to 4.6.2 cheatsheet
</commit_message>
<xml_diff>
--- a/Documentation/Cheat Sheet for Migrating solution from .NET 4.5.2 to 4.6.2.docx
+++ b/Documentation/Cheat Sheet for Migrating solution from .NET 4.5.2 to 4.6.2.docx
@@ -108,10 +108,26 @@
     </w:p>
     <w:p>
       <w:r>
-        <w:t>If you haven’t already, get a version of Rock that is 4.6.</w:t>
-      </w:r>
-      <w:r>
-        <w:t>2. Depending on how you maintain your solution, that would from your github fork, or the Rock SDK.</w:t>
+        <w:t xml:space="preserve">If you </w:t>
+      </w:r>
+      <w:proofErr w:type="gramStart"/>
+      <w:r>
+        <w:t>haven’t</w:t>
+      </w:r>
+      <w:proofErr w:type="gramEnd"/>
+      <w:r>
+        <w:t xml:space="preserve"> already, get a version of Rock that is 4.6.</w:t>
+      </w:r>
+      <w:r>
+        <w:t xml:space="preserve">2. Depending on how you maintain your solution, that would from your </w:t>
+      </w:r>
+      <w:proofErr w:type="spellStart"/>
+      <w:r>
+        <w:t>github</w:t>
+      </w:r>
+      <w:proofErr w:type="spellEnd"/>
+      <w:r>
+        <w:t xml:space="preserve"> fork, or the Rock SDK.</w:t>
       </w:r>
     </w:p>
     <w:p/>
@@ -119,15 +135,340 @@
       <w:pPr>
         <w:pStyle w:val="Heading1"/>
       </w:pPr>
-      <w:r>
-        <w:t>Edit .refresh files</w:t>
-      </w:r>
-    </w:p>
-    <w:p>
-      <w:r>
-        <w:t>Most of the .refresh files don’t need to be changed</w:t>
-      </w:r>
-    </w:p>
+      <w:proofErr w:type="spellStart"/>
+      <w:r>
+        <w:t>Packages.config</w:t>
+      </w:r>
+      <w:proofErr w:type="spellEnd"/>
+    </w:p>
+    <w:p>
+      <w:r>
+        <w:t xml:space="preserve">Use a search/replace to update </w:t>
+      </w:r>
+      <w:r>
+        <w:t xml:space="preserve">the </w:t>
+      </w:r>
+      <w:proofErr w:type="spellStart"/>
+      <w:r>
+        <w:t>packages.config</w:t>
+      </w:r>
+      <w:proofErr w:type="spellEnd"/>
+      <w:r>
+        <w:t xml:space="preserve"> files in your solution directory</w:t>
+      </w:r>
+    </w:p>
+    <w:p>
+      <w:pPr>
+        <w:pStyle w:val="NoSpacing"/>
+        <w:numPr>
+          <w:ilvl w:val="0"/>
+          <w:numId w:val="2"/>
+        </w:numPr>
+        <w:rPr>
+          <w:rStyle w:val="CodeChar"/>
+          <w:rFonts w:asciiTheme="minorHAnsi" w:hAnsiTheme="minorHAnsi" w:cstheme="minorBidi"/>
+        </w:rPr>
+      </w:pPr>
+      <w:r>
+        <w:t xml:space="preserve">Find: </w:t>
+      </w:r>
+      <w:proofErr w:type="spellStart"/>
+      <w:r>
+        <w:rPr>
+          <w:rStyle w:val="CodeChar"/>
+        </w:rPr>
+        <w:t>targetFramework</w:t>
+      </w:r>
+      <w:proofErr w:type="spellEnd"/>
+      <w:r>
+        <w:rPr>
+          <w:rStyle w:val="CodeChar"/>
+        </w:rPr>
+        <w:t>="net452"</w:t>
+      </w:r>
+    </w:p>
+    <w:p>
+      <w:pPr>
+        <w:pStyle w:val="NoSpacing"/>
+        <w:ind w:left="720"/>
+        <w:rPr>
+          <w:rStyle w:val="CodeChar"/>
+          <w:rFonts w:asciiTheme="minorHAnsi" w:hAnsiTheme="minorHAnsi" w:cstheme="minorBidi"/>
+        </w:rPr>
+      </w:pPr>
+      <w:r>
+        <w:t xml:space="preserve">Replace: </w:t>
+      </w:r>
+      <w:proofErr w:type="spellStart"/>
+      <w:r>
+        <w:rPr>
+          <w:rStyle w:val="CodeChar"/>
+        </w:rPr>
+        <w:t>targetFramework</w:t>
+      </w:r>
+      <w:proofErr w:type="spellEnd"/>
+      <w:r>
+        <w:rPr>
+          <w:rStyle w:val="CodeChar"/>
+        </w:rPr>
+        <w:t>="net462"</w:t>
+      </w:r>
+    </w:p>
+    <w:p>
+      <w:pPr>
+        <w:pStyle w:val="NoSpacing"/>
+        <w:ind w:left="720"/>
+        <w:rPr>
+          <w:rStyle w:val="CodeChar"/>
+        </w:rPr>
+      </w:pPr>
+      <w:r>
+        <w:t xml:space="preserve">File types: </w:t>
+      </w:r>
+      <w:proofErr w:type="spellStart"/>
+      <w:r>
+        <w:rPr>
+          <w:rStyle w:val="CodeChar"/>
+        </w:rPr>
+        <w:t>packages.config</w:t>
+      </w:r>
+      <w:proofErr w:type="spellEnd"/>
+    </w:p>
+    <w:p>
+      <w:pPr>
+        <w:pStyle w:val="NoSpacing"/>
+        <w:ind w:left="720"/>
+      </w:pPr>
+    </w:p>
+    <w:p>
+      <w:pPr>
+        <w:ind w:left="720"/>
+      </w:pPr>
+      <w:r>
+        <w:rPr>
+          <w:noProof/>
+        </w:rPr>
+        <w:drawing>
+          <wp:inline distT="0" distB="0" distL="0" distR="0" wp14:anchorId="32515932" wp14:editId="737DB409">
+            <wp:extent cx="4297387" cy="4158762"/>
+            <wp:effectExtent l="0" t="0" r="8255" b="0"/>
+            <wp:docPr id="2" name="Picture 2"/>
+            <wp:cNvGraphicFramePr>
+              <a:graphicFrameLocks xmlns:a="http://schemas.openxmlformats.org/drawingml/2006/main" noChangeAspect="1"/>
+            </wp:cNvGraphicFramePr>
+            <a:graphic xmlns:a="http://schemas.openxmlformats.org/drawingml/2006/main">
+              <a:graphicData uri="http://schemas.openxmlformats.org/drawingml/2006/picture">
+                <pic:pic xmlns:pic="http://schemas.openxmlformats.org/drawingml/2006/picture">
+                  <pic:nvPicPr>
+                    <pic:cNvPr id="1" name=""/>
+                    <pic:cNvPicPr/>
+                  </pic:nvPicPr>
+                  <pic:blipFill>
+                    <a:blip r:embed="rId6"/>
+                    <a:stretch>
+                      <a:fillRect/>
+                    </a:stretch>
+                  </pic:blipFill>
+                  <pic:spPr>
+                    <a:xfrm>
+                      <a:off x="0" y="0"/>
+                      <a:ext cx="4314061" cy="4174898"/>
+                    </a:xfrm>
+                    <a:prstGeom prst="rect">
+                      <a:avLst/>
+                    </a:prstGeom>
+                  </pic:spPr>
+                </pic:pic>
+              </a:graphicData>
+            </a:graphic>
+          </wp:inline>
+        </w:drawing>
+      </w:r>
+    </w:p>
+    <w:p>
+      <w:pPr>
+        <w:pStyle w:val="ListParagraph"/>
+        <w:numPr>
+          <w:ilvl w:val="0"/>
+          <w:numId w:val="2"/>
+        </w:numPr>
+      </w:pPr>
+      <w:r>
+        <w:t>Close Visual Studio</w:t>
+      </w:r>
+    </w:p>
+    <w:p>
+      <w:pPr>
+        <w:pStyle w:val="ListParagraph"/>
+        <w:numPr>
+          <w:ilvl w:val="0"/>
+          <w:numId w:val="2"/>
+        </w:numPr>
+      </w:pPr>
+      <w:r>
+        <w:t>Delete packages folder</w:t>
+      </w:r>
+    </w:p>
+    <w:p>
+      <w:pPr>
+        <w:ind w:left="720"/>
+      </w:pPr>
+      <w:r>
+        <w:rPr>
+          <w:noProof/>
+        </w:rPr>
+        <w:drawing>
+          <wp:inline distT="0" distB="0" distL="0" distR="0" wp14:anchorId="05CF12C3" wp14:editId="48BF4991">
+            <wp:extent cx="4299439" cy="3297116"/>
+            <wp:effectExtent l="0" t="0" r="6350" b="0"/>
+            <wp:docPr id="3" name="Picture 3"/>
+            <wp:cNvGraphicFramePr>
+              <a:graphicFrameLocks xmlns:a="http://schemas.openxmlformats.org/drawingml/2006/main" noChangeAspect="1"/>
+            </wp:cNvGraphicFramePr>
+            <a:graphic xmlns:a="http://schemas.openxmlformats.org/drawingml/2006/main">
+              <a:graphicData uri="http://schemas.openxmlformats.org/drawingml/2006/picture">
+                <pic:pic xmlns:pic="http://schemas.openxmlformats.org/drawingml/2006/picture">
+                  <pic:nvPicPr>
+                    <pic:cNvPr id="1" name=""/>
+                    <pic:cNvPicPr/>
+                  </pic:nvPicPr>
+                  <pic:blipFill>
+                    <a:blip r:embed="rId7"/>
+                    <a:stretch>
+                      <a:fillRect/>
+                    </a:stretch>
+                  </pic:blipFill>
+                  <pic:spPr>
+                    <a:xfrm>
+                      <a:off x="0" y="0"/>
+                      <a:ext cx="4315518" cy="3309446"/>
+                    </a:xfrm>
+                    <a:prstGeom prst="rect">
+                      <a:avLst/>
+                    </a:prstGeom>
+                  </pic:spPr>
+                </pic:pic>
+              </a:graphicData>
+            </a:graphic>
+          </wp:inline>
+        </w:drawing>
+      </w:r>
+    </w:p>
+    <w:p>
+      <w:pPr>
+        <w:pStyle w:val="ListParagraph"/>
+        <w:numPr>
+          <w:ilvl w:val="0"/>
+          <w:numId w:val="2"/>
+        </w:numPr>
+      </w:pPr>
+      <w:r>
+        <w:t>Reopen Visual Studio</w:t>
+      </w:r>
+    </w:p>
+    <w:p>
+      <w:pPr>
+        <w:pStyle w:val="ListParagraph"/>
+        <w:numPr>
+          <w:ilvl w:val="0"/>
+          <w:numId w:val="2"/>
+        </w:numPr>
+      </w:pPr>
+      <w:r>
+        <w:t xml:space="preserve">Restore </w:t>
+      </w:r>
+      <w:proofErr w:type="spellStart"/>
+      <w:r>
+        <w:t>Nuget</w:t>
+      </w:r>
+      <w:proofErr w:type="spellEnd"/>
+      <w:r>
+        <w:t xml:space="preserve"> Packages</w:t>
+      </w:r>
+    </w:p>
+    <w:p>
+      <w:pPr>
+        <w:ind w:left="720"/>
+      </w:pPr>
+      <w:r>
+        <w:rPr>
+          <w:noProof/>
+        </w:rPr>
+        <w:drawing>
+          <wp:inline distT="0" distB="0" distL="0" distR="0" wp14:anchorId="35DD64E2" wp14:editId="3A9570A5">
+            <wp:extent cx="4352193" cy="2229922"/>
+            <wp:effectExtent l="0" t="0" r="0" b="0"/>
+            <wp:docPr id="4" name="Picture 4"/>
+            <wp:cNvGraphicFramePr>
+              <a:graphicFrameLocks xmlns:a="http://schemas.openxmlformats.org/drawingml/2006/main" noChangeAspect="1"/>
+            </wp:cNvGraphicFramePr>
+            <a:graphic xmlns:a="http://schemas.openxmlformats.org/drawingml/2006/main">
+              <a:graphicData uri="http://schemas.openxmlformats.org/drawingml/2006/picture">
+                <pic:pic xmlns:pic="http://schemas.openxmlformats.org/drawingml/2006/picture">
+                  <pic:nvPicPr>
+                    <pic:cNvPr id="1" name=""/>
+                    <pic:cNvPicPr/>
+                  </pic:nvPicPr>
+                  <pic:blipFill>
+                    <a:blip r:embed="rId8"/>
+                    <a:stretch>
+                      <a:fillRect/>
+                    </a:stretch>
+                  </pic:blipFill>
+                  <pic:spPr>
+                    <a:xfrm>
+                      <a:off x="0" y="0"/>
+                      <a:ext cx="4388992" cy="2248777"/>
+                    </a:xfrm>
+                    <a:prstGeom prst="rect">
+                      <a:avLst/>
+                    </a:prstGeom>
+                  </pic:spPr>
+                </pic:pic>
+              </a:graphicData>
+            </a:graphic>
+          </wp:inline>
+        </w:drawing>
+      </w:r>
+    </w:p>
+    <w:p>
+      <w:pPr>
+        <w:ind w:left="720"/>
+      </w:pPr>
+    </w:p>
+    <w:p/>
+    <w:p/>
+    <w:p/>
+    <w:p>
+      <w:pPr>
+        <w:pStyle w:val="Heading1"/>
+      </w:pPr>
+      <w:proofErr w:type="gramStart"/>
+      <w:r>
+        <w:t>Edit .refresh</w:t>
+      </w:r>
+      <w:proofErr w:type="gramEnd"/>
+      <w:r>
+        <w:t xml:space="preserve"> files</w:t>
+      </w:r>
+    </w:p>
+    <w:p>
+      <w:r>
+        <w:t xml:space="preserve">Most of </w:t>
+      </w:r>
+      <w:proofErr w:type="gramStart"/>
+      <w:r>
+        <w:t>the .refresh</w:t>
+      </w:r>
+      <w:proofErr w:type="gramEnd"/>
+      <w:r>
+        <w:t xml:space="preserve"> files don’t need to be changed</w:t>
+      </w:r>
+      <w:r>
+        <w:t>, except for these</w:t>
+      </w:r>
+    </w:p>
+    <w:p/>
     <w:p/>
     <w:p/>
     <w:p/>
@@ -147,6 +488,92 @@
 <file path=word/numbering.xml><?xml version="1.0" encoding="utf-8"?>
 <w:numbering xmlns:wpc="http://schemas.microsoft.com/office/word/2010/wordprocessingCanvas" xmlns:cx="http://schemas.microsoft.com/office/drawing/2014/chartex" xmlns:cx1="http://schemas.microsoft.com/office/drawing/2015/9/8/chartex" xmlns:cx2="http://schemas.microsoft.com/office/drawing/2015/10/21/chartex" xmlns:cx3="http://schemas.microsoft.com/office/drawing/2016/5/9/chartex" xmlns:cx4="http://schemas.microsoft.com/office/drawing/2016/5/10/chartex" xmlns:cx5="http://schemas.microsoft.com/office/drawing/2016/5/11/chartex" xmlns:cx6="http://schemas.microsoft.com/office/drawing/2016/5/12/chartex" xmlns:cx7="http://schemas.microsoft.com/office/drawing/2016/5/13/chartex" xmlns:cx8="http://schemas.microsoft.com/office/drawing/2016/5/14/chartex" xmlns:mc="http://schemas.openxmlformats.org/markup-compatibility/2006" xmlns:aink="http://schemas.microsoft.com/office/drawing/2016/ink" xmlns:am3d="http://schemas.microsoft.com/office/drawing/2017/model3d" xmlns:o="urn:schemas-microsoft-com:office:office" xmlns:r="http://schemas.openxmlformats.org/officeDocument/2006/relationships" xmlns:m="http://schemas.openxmlformats.org/officeDocument/2006/math" xmlns:v="urn:schemas-microsoft-com:vml" xmlns:wp14="http://schemas.microsoft.com/office/word/2010/wordprocessingDrawing" xmlns:wp="http://schemas.openxmlformats.org/drawingml/2006/wordprocessingDrawing" xmlns:w10="urn:schemas-microsoft-com:office:word" xmlns:w="http://schemas.openxmlformats.org/wordprocessingml/2006/main" xmlns:w14="http://schemas.microsoft.com/office/word/2010/wordml" xmlns:w15="http://schemas.microsoft.com/office/word/2012/wordml" xmlns:w16cex="http://schemas.microsoft.com/office/word/2018/wordml/cex" xmlns:w16cid="http://schemas.microsoft.com/office/word/2016/wordml/cid" xmlns:w16="http://schemas.microsoft.com/office/word/2018/wordml" xmlns:w16se="http://schemas.microsoft.com/office/word/2015/wordml/symex" xmlns:wpg="http://schemas.microsoft.com/office/word/2010/wordprocessingGroup" xmlns:wpi="http://schemas.microsoft.com/office/word/2010/wordprocessingInk" xmlns:wne="http://schemas.microsoft.com/office/word/2006/wordml" xmlns:wps="http://schemas.microsoft.com/office/word/2010/wordprocessingShape" mc:Ignorable="w14 w15 w16se w16cid w16 w16cex wp14">
   <w:abstractNum w:abstractNumId="0" w15:restartNumberingAfterBreak="0">
+    <w:nsid w:val="31D73730"/>
+    <w:multiLevelType w:val="hybridMultilevel"/>
+    <w:tmpl w:val="4C0CD50C"/>
+    <w:lvl w:ilvl="0" w:tplc="0409000F">
+      <w:start w:val="1"/>
+      <w:numFmt w:val="decimal"/>
+      <w:lvlText w:val="%1."/>
+      <w:lvlJc w:val="left"/>
+      <w:pPr>
+        <w:ind w:left="720" w:hanging="360"/>
+      </w:pPr>
+    </w:lvl>
+    <w:lvl w:ilvl="1" w:tplc="04090019" w:tentative="1">
+      <w:start w:val="1"/>
+      <w:numFmt w:val="lowerLetter"/>
+      <w:lvlText w:val="%2."/>
+      <w:lvlJc w:val="left"/>
+      <w:pPr>
+        <w:ind w:left="1440" w:hanging="360"/>
+      </w:pPr>
+    </w:lvl>
+    <w:lvl w:ilvl="2" w:tplc="0409001B" w:tentative="1">
+      <w:start w:val="1"/>
+      <w:numFmt w:val="lowerRoman"/>
+      <w:lvlText w:val="%3."/>
+      <w:lvlJc w:val="right"/>
+      <w:pPr>
+        <w:ind w:left="2160" w:hanging="180"/>
+      </w:pPr>
+    </w:lvl>
+    <w:lvl w:ilvl="3" w:tplc="0409000F" w:tentative="1">
+      <w:start w:val="1"/>
+      <w:numFmt w:val="decimal"/>
+      <w:lvlText w:val="%4."/>
+      <w:lvlJc w:val="left"/>
+      <w:pPr>
+        <w:ind w:left="2880" w:hanging="360"/>
+      </w:pPr>
+    </w:lvl>
+    <w:lvl w:ilvl="4" w:tplc="04090019" w:tentative="1">
+      <w:start w:val="1"/>
+      <w:numFmt w:val="lowerLetter"/>
+      <w:lvlText w:val="%5."/>
+      <w:lvlJc w:val="left"/>
+      <w:pPr>
+        <w:ind w:left="3600" w:hanging="360"/>
+      </w:pPr>
+    </w:lvl>
+    <w:lvl w:ilvl="5" w:tplc="0409001B" w:tentative="1">
+      <w:start w:val="1"/>
+      <w:numFmt w:val="lowerRoman"/>
+      <w:lvlText w:val="%6."/>
+      <w:lvlJc w:val="right"/>
+      <w:pPr>
+        <w:ind w:left="4320" w:hanging="180"/>
+      </w:pPr>
+    </w:lvl>
+    <w:lvl w:ilvl="6" w:tplc="0409000F" w:tentative="1">
+      <w:start w:val="1"/>
+      <w:numFmt w:val="decimal"/>
+      <w:lvlText w:val="%7."/>
+      <w:lvlJc w:val="left"/>
+      <w:pPr>
+        <w:ind w:left="5040" w:hanging="360"/>
+      </w:pPr>
+    </w:lvl>
+    <w:lvl w:ilvl="7" w:tplc="04090019" w:tentative="1">
+      <w:start w:val="1"/>
+      <w:numFmt w:val="lowerLetter"/>
+      <w:lvlText w:val="%8."/>
+      <w:lvlJc w:val="left"/>
+      <w:pPr>
+        <w:ind w:left="5760" w:hanging="360"/>
+      </w:pPr>
+    </w:lvl>
+    <w:lvl w:ilvl="8" w:tplc="0409001B" w:tentative="1">
+      <w:start w:val="1"/>
+      <w:numFmt w:val="lowerRoman"/>
+      <w:lvlText w:val="%9."/>
+      <w:lvlJc w:val="right"/>
+      <w:pPr>
+        <w:ind w:left="6480" w:hanging="180"/>
+      </w:pPr>
+    </w:lvl>
+  </w:abstractNum>
+  <w:abstractNum w:abstractNumId="1" w15:restartNumberingAfterBreak="0">
     <w:nsid w:val="5DC46C68"/>
     <w:multiLevelType w:val="hybridMultilevel"/>
     <w:tmpl w:val="E3EC6C5A"/>
@@ -233,6 +660,9 @@
     </w:lvl>
   </w:abstractNum>
   <w:num w:numId="1">
+    <w:abstractNumId w:val="1"/>
+  </w:num>
+  <w:num w:numId="2">
     <w:abstractNumId w:val="0"/>
   </w:num>
 </w:numbering>
@@ -361,6 +791,7 @@
     <w:lsdException w:name="HTML Sample" w:semiHidden="1" w:unhideWhenUsed="1"/>
     <w:lsdException w:name="HTML Typewriter" w:semiHidden="1" w:unhideWhenUsed="1"/>
     <w:lsdException w:name="HTML Variable" w:semiHidden="1" w:unhideWhenUsed="1"/>
+    <w:lsdException w:name="Normal Table" w:semiHidden="1" w:unhideWhenUsed="1"/>
     <w:lsdException w:name="annotation subject" w:semiHidden="1" w:unhideWhenUsed="1"/>
     <w:lsdException w:name="No List" w:semiHidden="1" w:unhideWhenUsed="1"/>
     <w:lsdException w:name="Outline List 1" w:semiHidden="1" w:unhideWhenUsed="1"/>
@@ -407,8 +838,10 @@
     <w:lsdException w:name="Table Subtle 2" w:semiHidden="1" w:unhideWhenUsed="1"/>
     <w:lsdException w:name="Table Web 1" w:semiHidden="1" w:unhideWhenUsed="1"/>
     <w:lsdException w:name="Table Web 2" w:semiHidden="1" w:unhideWhenUsed="1"/>
+    <w:lsdException w:name="Table Web 3" w:semiHidden="1" w:unhideWhenUsed="1"/>
     <w:lsdException w:name="Balloon Text" w:semiHidden="1" w:unhideWhenUsed="1"/>
     <w:lsdException w:name="Table Grid" w:uiPriority="39"/>
+    <w:lsdException w:name="Table Theme" w:semiHidden="1" w:unhideWhenUsed="1"/>
     <w:lsdException w:name="Placeholder Text" w:semiHidden="1"/>
     <w:lsdException w:name="No Spacing" w:uiPriority="1" w:qFormat="1"/>
     <w:lsdException w:name="Light Shading" w:uiPriority="60"/>
@@ -655,10 +1088,31 @@
       <w:szCs w:val="32"/>
     </w:rPr>
   </w:style>
+  <w:style w:type="paragraph" w:styleId="Heading2">
+    <w:name w:val="heading 2"/>
+    <w:basedOn w:val="Normal"/>
+    <w:next w:val="Normal"/>
+    <w:link w:val="Heading2Char"/>
+    <w:uiPriority w:val="9"/>
+    <w:unhideWhenUsed/>
+    <w:qFormat/>
+    <w:rsid w:val="000E4D55"/>
+    <w:pPr>
+      <w:keepNext/>
+      <w:keepLines/>
+      <w:spacing w:before="40" w:after="0"/>
+      <w:outlineLvl w:val="1"/>
+    </w:pPr>
+    <w:rPr>
+      <w:rFonts w:asciiTheme="majorHAnsi" w:eastAsiaTheme="majorEastAsia" w:hAnsiTheme="majorHAnsi" w:cstheme="majorBidi"/>
+      <w:color w:val="2F5496" w:themeColor="accent1" w:themeShade="BF"/>
+      <w:sz w:val="26"/>
+      <w:szCs w:val="26"/>
+    </w:rPr>
+  </w:style>
   <w:style w:type="character" w:default="1" w:styleId="DefaultParagraphFont">
     <w:name w:val="Default Paragraph Font"/>
     <w:uiPriority w:val="1"/>
-    <w:semiHidden/>
     <w:unhideWhenUsed/>
   </w:style>
   <w:style w:type="table" w:default="1" w:styleId="TableNormal">
@@ -738,6 +1192,86 @@
       <w:kern w:val="28"/>
       <w:sz w:val="56"/>
       <w:szCs w:val="56"/>
+    </w:rPr>
+  </w:style>
+  <w:style w:type="character" w:customStyle="1" w:styleId="Heading2Char">
+    <w:name w:val="Heading 2 Char"/>
+    <w:basedOn w:val="DefaultParagraphFont"/>
+    <w:link w:val="Heading2"/>
+    <w:uiPriority w:val="9"/>
+    <w:rsid w:val="000E4D55"/>
+    <w:rPr>
+      <w:rFonts w:asciiTheme="majorHAnsi" w:eastAsiaTheme="majorEastAsia" w:hAnsiTheme="majorHAnsi" w:cstheme="majorBidi"/>
+      <w:color w:val="2F5496" w:themeColor="accent1" w:themeShade="BF"/>
+      <w:sz w:val="26"/>
+      <w:szCs w:val="26"/>
+    </w:rPr>
+  </w:style>
+  <w:style w:type="paragraph" w:styleId="Subtitle">
+    <w:name w:val="Subtitle"/>
+    <w:basedOn w:val="Normal"/>
+    <w:next w:val="Normal"/>
+    <w:link w:val="SubtitleChar"/>
+    <w:uiPriority w:val="11"/>
+    <w:qFormat/>
+    <w:rsid w:val="001B6094"/>
+    <w:pPr>
+      <w:numPr>
+        <w:ilvl w:val="1"/>
+      </w:numPr>
+    </w:pPr>
+    <w:rPr>
+      <w:rFonts w:eastAsiaTheme="minorEastAsia"/>
+      <w:color w:val="5A5A5A" w:themeColor="text1" w:themeTint="A5"/>
+      <w:spacing w:val="15"/>
+    </w:rPr>
+  </w:style>
+  <w:style w:type="character" w:customStyle="1" w:styleId="SubtitleChar">
+    <w:name w:val="Subtitle Char"/>
+    <w:basedOn w:val="DefaultParagraphFont"/>
+    <w:link w:val="Subtitle"/>
+    <w:uiPriority w:val="11"/>
+    <w:rsid w:val="001B6094"/>
+    <w:rPr>
+      <w:rFonts w:eastAsiaTheme="minorEastAsia"/>
+      <w:color w:val="5A5A5A" w:themeColor="text1" w:themeTint="A5"/>
+      <w:spacing w:val="15"/>
+    </w:rPr>
+  </w:style>
+  <w:style w:type="paragraph" w:styleId="NoSpacing">
+    <w:name w:val="No Spacing"/>
+    <w:link w:val="NoSpacingChar"/>
+    <w:uiPriority w:val="1"/>
+    <w:qFormat/>
+    <w:rsid w:val="001B6094"/>
+    <w:pPr>
+      <w:spacing w:after="0" w:line="240" w:lineRule="auto"/>
+    </w:pPr>
+  </w:style>
+  <w:style w:type="paragraph" w:customStyle="1" w:styleId="Code">
+    <w:name w:val="Code"/>
+    <w:basedOn w:val="NoSpacing"/>
+    <w:link w:val="CodeChar"/>
+    <w:qFormat/>
+    <w:rsid w:val="001B6094"/>
+    <w:rPr>
+      <w:rFonts w:ascii="Courier New" w:hAnsi="Courier New" w:cs="Courier New"/>
+    </w:rPr>
+  </w:style>
+  <w:style w:type="character" w:customStyle="1" w:styleId="NoSpacingChar">
+    <w:name w:val="No Spacing Char"/>
+    <w:basedOn w:val="DefaultParagraphFont"/>
+    <w:link w:val="NoSpacing"/>
+    <w:uiPriority w:val="1"/>
+    <w:rsid w:val="001B6094"/>
+  </w:style>
+  <w:style w:type="character" w:customStyle="1" w:styleId="CodeChar">
+    <w:name w:val="Code Char"/>
+    <w:basedOn w:val="NoSpacingChar"/>
+    <w:link w:val="Code"/>
+    <w:rsid w:val="001B6094"/>
+    <w:rPr>
+      <w:rFonts w:ascii="Courier New" w:hAnsi="Courier New" w:cs="Courier New"/>
     </w:rPr>
   </w:style>
 </w:styles>

</xml_diff>

<commit_message>
updates to 4.6.2 cheat sheet
</commit_message>
<xml_diff>
--- a/Documentation/Cheat Sheet for Migrating solution from .NET 4.5.2 to 4.6.2.docx
+++ b/Documentation/Cheat Sheet for Migrating solution from .NET 4.5.2 to 4.6.2.docx
@@ -108,15 +108,10 @@
     </w:p>
     <w:p>
       <w:r>
-        <w:t xml:space="preserve">If you </w:t>
-      </w:r>
-      <w:proofErr w:type="gramStart"/>
-      <w:r>
-        <w:t>haven’t</w:t>
-      </w:r>
-      <w:proofErr w:type="gramEnd"/>
-      <w:r>
-        <w:t xml:space="preserve"> already, get a version of Rock that is 4.6.</w:t>
+        <w:t xml:space="preserve">Get a </w:t>
+      </w:r>
+      <w:r>
+        <w:t>version of Rock that is 4.6.</w:t>
       </w:r>
       <w:r>
         <w:t xml:space="preserve">2. Depending on how you maintain your solution, that would from your </w:t>
@@ -133,97 +128,203 @@
     <w:p/>
     <w:p>
       <w:pPr>
-        <w:pStyle w:val="Heading1"/>
-      </w:pPr>
-      <w:proofErr w:type="spellStart"/>
-      <w:r>
-        <w:t>Packages.config</w:t>
-      </w:r>
-      <w:proofErr w:type="spellEnd"/>
-    </w:p>
-    <w:p>
-      <w:r>
-        <w:t xml:space="preserve">Use a search/replace to update </w:t>
-      </w:r>
-      <w:r>
-        <w:t xml:space="preserve">the </w:t>
-      </w:r>
-      <w:proofErr w:type="spellStart"/>
-      <w:r>
-        <w:t>packages.config</w:t>
-      </w:r>
-      <w:proofErr w:type="spellEnd"/>
-      <w:r>
-        <w:t xml:space="preserve"> files in your solution directory</w:t>
-      </w:r>
-    </w:p>
-    <w:p>
-      <w:pPr>
-        <w:pStyle w:val="NoSpacing"/>
+        <w:pStyle w:val="ListParagraph"/>
         <w:numPr>
           <w:ilvl w:val="0"/>
-          <w:numId w:val="2"/>
+          <w:numId w:val="9"/>
         </w:numPr>
-        <w:rPr>
-          <w:rStyle w:val="CodeChar"/>
-          <w:rFonts w:asciiTheme="minorHAnsi" w:hAnsiTheme="minorHAnsi" w:cstheme="minorBidi"/>
-        </w:rPr>
-      </w:pPr>
-      <w:r>
-        <w:t xml:space="preserve">Find: </w:t>
+      </w:pPr>
+      <w:r>
+        <w:t xml:space="preserve">Edit </w:t>
       </w:r>
       <w:proofErr w:type="spellStart"/>
+      <w:r>
+        <w:t>web.config</w:t>
+      </w:r>
+      <w:proofErr w:type="spellEnd"/>
+    </w:p>
+    <w:p>
+      <w:pPr>
+        <w:ind w:firstLine="360"/>
+      </w:pPr>
+      <w:r>
+        <w:t>Change &lt;</w:t>
+      </w:r>
+      <w:proofErr w:type="spellStart"/>
+      <w:r>
+        <w:t>httpRuntime</w:t>
+      </w:r>
+      <w:proofErr w:type="spellEnd"/>
+      <w:r>
+        <w:t xml:space="preserve"> </w:t>
+      </w:r>
+      <w:proofErr w:type="spellStart"/>
+      <w:r>
+        <w:t>targetFramework</w:t>
+      </w:r>
+      <w:proofErr w:type="spellEnd"/>
+      <w:r>
+        <w:t>="4.5.2" to &lt;</w:t>
+      </w:r>
+      <w:proofErr w:type="spellStart"/>
+      <w:r>
+        <w:t>httpRuntime</w:t>
+      </w:r>
+      <w:proofErr w:type="spellEnd"/>
+      <w:r>
+        <w:t xml:space="preserve"> </w:t>
+      </w:r>
+      <w:proofErr w:type="spellStart"/>
+      <w:r>
+        <w:t>targetFramework</w:t>
+      </w:r>
+      <w:proofErr w:type="spellEnd"/>
+      <w:r>
+        <w:t>="4.6.2"</w:t>
+      </w:r>
+    </w:p>
+    <w:p>
+      <w:pPr>
+        <w:pStyle w:val="ListParagraph"/>
+        <w:numPr>
+          <w:ilvl w:val="0"/>
+          <w:numId w:val="9"/>
+        </w:numPr>
+      </w:pPr>
+      <w:r>
+        <w:t>Edit *.</w:t>
+      </w:r>
+      <w:proofErr w:type="spellStart"/>
+      <w:r>
+        <w:t>csproj</w:t>
+      </w:r>
+      <w:proofErr w:type="spellEnd"/>
+      <w:r>
+        <w:t xml:space="preserve"> files </w:t>
+      </w:r>
+    </w:p>
+    <w:p>
+      <w:pPr>
+        <w:pStyle w:val="ListParagraph"/>
+        <w:ind w:left="360"/>
+      </w:pPr>
+      <w:r>
+        <w:t xml:space="preserve">Find and Replace  in </w:t>
+      </w:r>
       <w:r>
         <w:rPr>
           <w:rStyle w:val="CodeChar"/>
         </w:rPr>
-        <w:t>targetFramework</w:t>
-      </w:r>
-      <w:proofErr w:type="spellEnd"/>
+        <w:t>*.</w:t>
+      </w:r>
+      <w:proofErr w:type="spellStart"/>
       <w:r>
         <w:rPr>
           <w:rStyle w:val="CodeChar"/>
         </w:rPr>
-        <w:t>="net452"</w:t>
-      </w:r>
-    </w:p>
-    <w:p>
-      <w:pPr>
-        <w:pStyle w:val="NoSpacing"/>
-        <w:ind w:left="720"/>
-        <w:rPr>
-          <w:rStyle w:val="CodeChar"/>
-          <w:rFonts w:asciiTheme="minorHAnsi" w:hAnsiTheme="minorHAnsi" w:cstheme="minorBidi"/>
-        </w:rPr>
-      </w:pPr>
-      <w:r>
-        <w:t xml:space="preserve">Replace: </w:t>
+        <w:t>csproj</w:t>
+      </w:r>
+      <w:proofErr w:type="spellEnd"/>
+      <w:r>
+        <w:t xml:space="preserve"> files in your solution directory</w:t>
+      </w:r>
+    </w:p>
+    <w:p>
+      <w:pPr>
+        <w:pStyle w:val="Code"/>
+        <w:ind w:left="360"/>
+      </w:pPr>
+      <w:r>
+        <w:t>Find: &lt;</w:t>
       </w:r>
       <w:proofErr w:type="spellStart"/>
       <w:r>
-        <w:rPr>
-          <w:rStyle w:val="CodeChar"/>
-        </w:rPr>
-        <w:t>targetFramework</w:t>
+        <w:t>TargetFrameworkVersion</w:t>
       </w:r>
       <w:proofErr w:type="spellEnd"/>
       <w:r>
-        <w:rPr>
-          <w:rStyle w:val="CodeChar"/>
-        </w:rPr>
-        <w:t>="net462"</w:t>
-      </w:r>
-    </w:p>
-    <w:p>
-      <w:pPr>
-        <w:pStyle w:val="NoSpacing"/>
-        <w:ind w:left="720"/>
-        <w:rPr>
-          <w:rStyle w:val="CodeChar"/>
-        </w:rPr>
-      </w:pPr>
-      <w:r>
-        <w:t xml:space="preserve">File types: </w:t>
+        <w:t>&gt;v4.5.2&lt;/</w:t>
+      </w:r>
+      <w:proofErr w:type="spellStart"/>
+      <w:r>
+        <w:t>TargetFrameworkVersion</w:t>
+      </w:r>
+      <w:proofErr w:type="spellEnd"/>
+      <w:r>
+        <w:t>&gt;</w:t>
+      </w:r>
+    </w:p>
+    <w:p>
+      <w:pPr>
+        <w:pStyle w:val="Code"/>
+        <w:ind w:left="360"/>
+      </w:pPr>
+      <w:r>
+        <w:t>Replace: &lt;</w:t>
+      </w:r>
+      <w:proofErr w:type="spellStart"/>
+      <w:r>
+        <w:t>TargetFrameworkVersion</w:t>
+      </w:r>
+      <w:proofErr w:type="spellEnd"/>
+      <w:r>
+        <w:t>&gt;v4.6.2&lt;/</w:t>
+      </w:r>
+      <w:proofErr w:type="spellStart"/>
+      <w:r>
+        <w:t>TargetFrameworkVersion</w:t>
+      </w:r>
+      <w:proofErr w:type="spellEnd"/>
+      <w:r>
+        <w:t>&gt;</w:t>
+      </w:r>
+    </w:p>
+    <w:p>
+      <w:pPr>
+        <w:pStyle w:val="Code"/>
+        <w:ind w:left="360"/>
+      </w:pPr>
+      <w:r>
+        <w:t>File types: *.</w:t>
+      </w:r>
+      <w:proofErr w:type="spellStart"/>
+      <w:r>
+        <w:t>csproj</w:t>
+      </w:r>
+      <w:proofErr w:type="spellEnd"/>
+    </w:p>
+    <w:p>
+      <w:pPr>
+        <w:pStyle w:val="Code"/>
+      </w:pPr>
+    </w:p>
+    <w:p>
+      <w:pPr>
+        <w:pStyle w:val="ListParagraph"/>
+        <w:numPr>
+          <w:ilvl w:val="0"/>
+          <w:numId w:val="9"/>
+        </w:numPr>
+      </w:pPr>
+      <w:r>
+        <w:t xml:space="preserve">Edit </w:t>
+      </w:r>
+      <w:proofErr w:type="spellStart"/>
+      <w:r>
+        <w:t>packages.config</w:t>
+      </w:r>
+      <w:proofErr w:type="spellEnd"/>
+      <w:r>
+        <w:t xml:space="preserve"> files</w:t>
+      </w:r>
+    </w:p>
+    <w:p>
+      <w:pPr>
+        <w:pStyle w:val="ListParagraph"/>
+        <w:ind w:left="360"/>
+      </w:pPr>
+      <w:r>
+        <w:t xml:space="preserve">Find and Replace </w:t>
       </w:r>
       <w:proofErr w:type="spellStart"/>
       <w:r>
@@ -233,26 +334,132 @@
         <w:t>packages.config</w:t>
       </w:r>
       <w:proofErr w:type="spellEnd"/>
-    </w:p>
-    <w:p>
-      <w:pPr>
-        <w:pStyle w:val="NoSpacing"/>
-        <w:ind w:left="720"/>
-      </w:pPr>
-    </w:p>
-    <w:p>
-      <w:pPr>
-        <w:ind w:left="720"/>
+      <w:r>
+        <w:t xml:space="preserve"> in your solution directory</w:t>
+      </w:r>
+    </w:p>
+    <w:p>
+      <w:pPr>
+        <w:pStyle w:val="Code"/>
+        <w:ind w:left="360"/>
+      </w:pPr>
+      <w:r>
+        <w:t xml:space="preserve">Find: </w:t>
+      </w:r>
+      <w:proofErr w:type="spellStart"/>
+      <w:r>
+        <w:t>targetFramework</w:t>
+      </w:r>
+      <w:proofErr w:type="spellEnd"/>
+      <w:r>
+        <w:t>="net452"</w:t>
+      </w:r>
+    </w:p>
+    <w:p>
+      <w:pPr>
+        <w:pStyle w:val="Code"/>
+        <w:ind w:left="360"/>
+      </w:pPr>
+      <w:r>
+        <w:t xml:space="preserve">Replace: </w:t>
+      </w:r>
+      <w:proofErr w:type="spellStart"/>
+      <w:r>
+        <w:t>targetFramework</w:t>
+      </w:r>
+      <w:proofErr w:type="spellEnd"/>
+      <w:r>
+        <w:t>="net462"</w:t>
+      </w:r>
+    </w:p>
+    <w:p>
+      <w:pPr>
+        <w:pStyle w:val="Code"/>
+        <w:ind w:left="360"/>
+      </w:pPr>
+      <w:r>
+        <w:t xml:space="preserve">File types: </w:t>
+      </w:r>
+      <w:proofErr w:type="spellStart"/>
+      <w:r>
+        <w:t>packages.config</w:t>
+      </w:r>
+      <w:proofErr w:type="spellEnd"/>
+    </w:p>
+    <w:p>
+      <w:pPr>
+        <w:pStyle w:val="Code"/>
+      </w:pPr>
+    </w:p>
+    <w:p>
+      <w:pPr>
+        <w:pStyle w:val="ListParagraph"/>
+        <w:numPr>
+          <w:ilvl w:val="0"/>
+          <w:numId w:val="9"/>
+        </w:numPr>
+      </w:pPr>
+      <w:r>
+        <w:t>Edit .refresh files</w:t>
+      </w:r>
+    </w:p>
+    <w:p>
+      <w:pPr>
+        <w:ind w:left="360"/>
+      </w:pPr>
+      <w:r>
+        <w:t xml:space="preserve">If there are any </w:t>
+      </w:r>
+      <w:proofErr w:type="spellStart"/>
+      <w:r>
+        <w:t>nuget</w:t>
+      </w:r>
+      <w:proofErr w:type="spellEnd"/>
+      <w:r>
+        <w:t xml:space="preserve"> packages that have net46 folders (vs just net45 folders). The .refresh files will need to be updated. To do this, you will have to look thru each .refresh file and see if that package has a net46 folder.  If so, edit the .refresh file to point to the net46 instead.  In the case of core, there were only a couple of .refresh files that needed this done.</w:t>
+      </w:r>
+      <w:r>
+        <w:t xml:space="preserve">  </w:t>
+      </w:r>
+    </w:p>
+    <w:p>
+      <w:pPr>
+        <w:ind w:left="360"/>
+      </w:pPr>
+      <w:r>
+        <w:t>Here is an example of how to do this:</w:t>
+      </w:r>
+    </w:p>
+    <w:p>
+      <w:pPr>
+        <w:pStyle w:val="ListParagraph"/>
+        <w:numPr>
+          <w:ilvl w:val="0"/>
+          <w:numId w:val="10"/>
+        </w:numPr>
+      </w:pPr>
+      <w:r>
+        <w:t xml:space="preserve">Edit the </w:t>
+      </w:r>
+      <w:proofErr w:type="spellStart"/>
+      <w:r>
+        <w:t>Elasticsearch.Net.dll.refresh</w:t>
+      </w:r>
+      <w:proofErr w:type="spellEnd"/>
+    </w:p>
+    <w:p>
+      <w:pPr>
+        <w:ind w:left="360"/>
       </w:pPr>
       <w:r>
         <w:rPr>
           <w:noProof/>
         </w:rPr>
         <w:drawing>
-          <wp:inline distT="0" distB="0" distL="0" distR="0" wp14:anchorId="32515932" wp14:editId="737DB409">
-            <wp:extent cx="4297387" cy="4158762"/>
-            <wp:effectExtent l="0" t="0" r="8255" b="0"/>
-            <wp:docPr id="2" name="Picture 2"/>
+          <wp:inline distT="0" distB="0" distL="0" distR="0" wp14:anchorId="2DD26D2E" wp14:editId="7CB33FCB">
+            <wp:extent cx="5314950" cy="1133475"/>
+            <wp:effectExtent l="0" t="0" r="0" b="9525"/>
+            <wp:docPr id="6" name="Picture 6"/>
             <wp:cNvGraphicFramePr>
               <a:graphicFrameLocks xmlns:a="http://schemas.openxmlformats.org/drawingml/2006/main" noChangeAspect="1"/>
             </wp:cNvGraphicFramePr>
@@ -272,7 +479,7 @@
                   <pic:spPr>
                     <a:xfrm>
                       <a:off x="0" y="0"/>
-                      <a:ext cx="4314061" cy="4174898"/>
+                      <a:ext cx="5314950" cy="1133475"/>
                     </a:xfrm>
                     <a:prstGeom prst="rect">
                       <a:avLst/>
@@ -290,11 +497,56 @@
         <w:pStyle w:val="ListParagraph"/>
         <w:numPr>
           <w:ilvl w:val="0"/>
-          <w:numId w:val="2"/>
+          <w:numId w:val="10"/>
         </w:numPr>
       </w:pPr>
       <w:r>
-        <w:t>Close Visual Studio</w:t>
+        <w:t>Open of the packages folder for this package</w:t>
+      </w:r>
+    </w:p>
+    <w:p>
+      <w:pPr>
+        <w:ind w:left="360"/>
+      </w:pPr>
+      <w:r>
+        <w:rPr>
+          <w:noProof/>
+        </w:rPr>
+        <w:drawing>
+          <wp:inline distT="0" distB="0" distL="0" distR="0" wp14:anchorId="38C23385" wp14:editId="0D3F480A">
+            <wp:extent cx="5419725" cy="1447800"/>
+            <wp:effectExtent l="0" t="0" r="9525" b="0"/>
+            <wp:docPr id="7" name="Picture 7"/>
+            <wp:cNvGraphicFramePr>
+              <a:graphicFrameLocks xmlns:a="http://schemas.openxmlformats.org/drawingml/2006/main" noChangeAspect="1"/>
+            </wp:cNvGraphicFramePr>
+            <a:graphic xmlns:a="http://schemas.openxmlformats.org/drawingml/2006/main">
+              <a:graphicData uri="http://schemas.openxmlformats.org/drawingml/2006/picture">
+                <pic:pic xmlns:pic="http://schemas.openxmlformats.org/drawingml/2006/picture">
+                  <pic:nvPicPr>
+                    <pic:cNvPr id="1" name=""/>
+                    <pic:cNvPicPr/>
+                  </pic:nvPicPr>
+                  <pic:blipFill>
+                    <a:blip r:embed="rId7"/>
+                    <a:stretch>
+                      <a:fillRect/>
+                    </a:stretch>
+                  </pic:blipFill>
+                  <pic:spPr>
+                    <a:xfrm>
+                      <a:off x="0" y="0"/>
+                      <a:ext cx="5419725" cy="1447800"/>
+                    </a:xfrm>
+                    <a:prstGeom prst="rect">
+                      <a:avLst/>
+                    </a:prstGeom>
+                  </pic:spPr>
+                </pic:pic>
+              </a:graphicData>
+            </a:graphic>
+          </wp:inline>
+        </w:drawing>
       </w:r>
     </w:p>
     <w:p>
@@ -302,11 +554,88 @@
         <w:pStyle w:val="ListParagraph"/>
         <w:numPr>
           <w:ilvl w:val="0"/>
-          <w:numId w:val="2"/>
+          <w:numId w:val="10"/>
         </w:numPr>
       </w:pPr>
       <w:r>
-        <w:t>Delete packages folder</w:t>
+        <w:t>Notice that is has a net46 folder. Since it does, you will need to update the .refresh file to point to net46 instead. Note that many packages do not have a net46 folder. If so, the .refresh file can continue to point to net45</w:t>
+      </w:r>
+    </w:p>
+    <w:p>
+      <w:pPr>
+        <w:ind w:left="360"/>
+      </w:pPr>
+      <w:r>
+        <w:rPr>
+          <w:noProof/>
+        </w:rPr>
+        <w:drawing>
+          <wp:inline distT="0" distB="0" distL="0" distR="0" wp14:anchorId="369567A0" wp14:editId="1CB52C89">
+            <wp:extent cx="5381625" cy="1047750"/>
+            <wp:effectExtent l="0" t="0" r="9525" b="0"/>
+            <wp:docPr id="8" name="Picture 8"/>
+            <wp:cNvGraphicFramePr>
+              <a:graphicFrameLocks xmlns:a="http://schemas.openxmlformats.org/drawingml/2006/main" noChangeAspect="1"/>
+            </wp:cNvGraphicFramePr>
+            <a:graphic xmlns:a="http://schemas.openxmlformats.org/drawingml/2006/main">
+              <a:graphicData uri="http://schemas.openxmlformats.org/drawingml/2006/picture">
+                <pic:pic xmlns:pic="http://schemas.openxmlformats.org/drawingml/2006/picture">
+                  <pic:nvPicPr>
+                    <pic:cNvPr id="1" name=""/>
+                    <pic:cNvPicPr/>
+                  </pic:nvPicPr>
+                  <pic:blipFill>
+                    <a:blip r:embed="rId8"/>
+                    <a:stretch>
+                      <a:fillRect/>
+                    </a:stretch>
+                  </pic:blipFill>
+                  <pic:spPr>
+                    <a:xfrm>
+                      <a:off x="0" y="0"/>
+                      <a:ext cx="5381625" cy="1047750"/>
+                    </a:xfrm>
+                    <a:prstGeom prst="rect">
+                      <a:avLst/>
+                    </a:prstGeom>
+                  </pic:spPr>
+                </pic:pic>
+              </a:graphicData>
+            </a:graphic>
+          </wp:inline>
+        </w:drawing>
+      </w:r>
+    </w:p>
+    <w:p>
+      <w:pPr>
+        <w:ind w:left="360"/>
+      </w:pPr>
+    </w:p>
+    <w:p>
+      <w:pPr>
+        <w:pStyle w:val="ListParagraph"/>
+        <w:numPr>
+          <w:ilvl w:val="0"/>
+          <w:numId w:val="9"/>
+        </w:numPr>
+      </w:pPr>
+      <w:r>
+        <w:t>Close Visual Studio (if it is open)</w:t>
+      </w:r>
+    </w:p>
+    <w:p>
+      <w:pPr>
+        <w:pStyle w:val="ListParagraph"/>
+        <w:numPr>
+          <w:ilvl w:val="0"/>
+          <w:numId w:val="9"/>
+        </w:numPr>
+      </w:pPr>
+      <w:r>
+        <w:t>D</w:t>
+      </w:r>
+      <w:r>
+        <w:t>elete packages folder</w:t>
       </w:r>
     </w:p>
     <w:p>
@@ -333,7 +662,7 @@
                     <pic:cNvPicPr/>
                   </pic:nvPicPr>
                   <pic:blipFill>
-                    <a:blip r:embed="rId7"/>
+                    <a:blip r:embed="rId9"/>
                     <a:stretch>
                       <a:fillRect/>
                     </a:stretch>
@@ -359,7 +688,7 @@
         <w:pStyle w:val="ListParagraph"/>
         <w:numPr>
           <w:ilvl w:val="0"/>
-          <w:numId w:val="2"/>
+          <w:numId w:val="9"/>
         </w:numPr>
       </w:pPr>
       <w:r>
@@ -371,10 +700,22 @@
         <w:pStyle w:val="ListParagraph"/>
         <w:numPr>
           <w:ilvl w:val="0"/>
-          <w:numId w:val="2"/>
+          <w:numId w:val="9"/>
         </w:numPr>
       </w:pPr>
       <w:r>
+        <w:t>Open your Rock solution</w:t>
+      </w:r>
+    </w:p>
+    <w:p>
+      <w:pPr>
+        <w:pStyle w:val="ListParagraph"/>
+        <w:numPr>
+          <w:ilvl w:val="0"/>
+          <w:numId w:val="9"/>
+        </w:numPr>
+      </w:pPr>
+      <w:r>
         <w:t xml:space="preserve">Restore </w:t>
       </w:r>
       <w:proofErr w:type="spellStart"/>
@@ -384,6 +725,9 @@
       <w:proofErr w:type="spellEnd"/>
       <w:r>
         <w:t xml:space="preserve"> Packages</w:t>
+      </w:r>
+      <w:r>
+        <w:t xml:space="preserve"> (you might have a wait a minute for Visual Studio to fully open the project)</w:t>
       </w:r>
     </w:p>
     <w:p>
@@ -410,7 +754,7 @@
                     <pic:cNvPicPr/>
                   </pic:nvPicPr>
                   <pic:blipFill>
-                    <a:blip r:embed="rId8"/>
+                    <a:blip r:embed="rId10"/>
                     <a:stretch>
                       <a:fillRect/>
                     </a:stretch>
@@ -438,43 +782,6 @@
     </w:p>
     <w:p/>
     <w:p/>
-    <w:p/>
-    <w:p>
-      <w:pPr>
-        <w:pStyle w:val="Heading1"/>
-      </w:pPr>
-      <w:proofErr w:type="gramStart"/>
-      <w:r>
-        <w:t>Edit .refresh</w:t>
-      </w:r>
-      <w:proofErr w:type="gramEnd"/>
-      <w:r>
-        <w:t xml:space="preserve"> files</w:t>
-      </w:r>
-    </w:p>
-    <w:p>
-      <w:r>
-        <w:t xml:space="preserve">Most of </w:t>
-      </w:r>
-      <w:proofErr w:type="gramStart"/>
-      <w:r>
-        <w:t>the .refresh</w:t>
-      </w:r>
-      <w:proofErr w:type="gramEnd"/>
-      <w:r>
-        <w:t xml:space="preserve"> files don’t need to be changed</w:t>
-      </w:r>
-      <w:r>
-        <w:t>, except for these</w:t>
-      </w:r>
-    </w:p>
-    <w:p/>
-    <w:p/>
-    <w:p/>
-    <w:p/>
-    <w:p/>
-    <w:p/>
-    <w:p/>
     <w:sectPr>
       <w:pgSz w:w="12240" w:h="15840"/>
       <w:pgMar w:top="1440" w:right="1440" w:bottom="1440" w:left="1440" w:header="720" w:footer="720" w:gutter="0"/>
@@ -488,6 +795,359 @@
 <file path=word/numbering.xml><?xml version="1.0" encoding="utf-8"?>
 <w:numbering xmlns:wpc="http://schemas.microsoft.com/office/word/2010/wordprocessingCanvas" xmlns:cx="http://schemas.microsoft.com/office/drawing/2014/chartex" xmlns:cx1="http://schemas.microsoft.com/office/drawing/2015/9/8/chartex" xmlns:cx2="http://schemas.microsoft.com/office/drawing/2015/10/21/chartex" xmlns:cx3="http://schemas.microsoft.com/office/drawing/2016/5/9/chartex" xmlns:cx4="http://schemas.microsoft.com/office/drawing/2016/5/10/chartex" xmlns:cx5="http://schemas.microsoft.com/office/drawing/2016/5/11/chartex" xmlns:cx6="http://schemas.microsoft.com/office/drawing/2016/5/12/chartex" xmlns:cx7="http://schemas.microsoft.com/office/drawing/2016/5/13/chartex" xmlns:cx8="http://schemas.microsoft.com/office/drawing/2016/5/14/chartex" xmlns:mc="http://schemas.openxmlformats.org/markup-compatibility/2006" xmlns:aink="http://schemas.microsoft.com/office/drawing/2016/ink" xmlns:am3d="http://schemas.microsoft.com/office/drawing/2017/model3d" xmlns:o="urn:schemas-microsoft-com:office:office" xmlns:r="http://schemas.openxmlformats.org/officeDocument/2006/relationships" xmlns:m="http://schemas.openxmlformats.org/officeDocument/2006/math" xmlns:v="urn:schemas-microsoft-com:vml" xmlns:wp14="http://schemas.microsoft.com/office/word/2010/wordprocessingDrawing" xmlns:wp="http://schemas.openxmlformats.org/drawingml/2006/wordprocessingDrawing" xmlns:w10="urn:schemas-microsoft-com:office:word" xmlns:w="http://schemas.openxmlformats.org/wordprocessingml/2006/main" xmlns:w14="http://schemas.microsoft.com/office/word/2010/wordml" xmlns:w15="http://schemas.microsoft.com/office/word/2012/wordml" xmlns:w16cex="http://schemas.microsoft.com/office/word/2018/wordml/cex" xmlns:w16cid="http://schemas.microsoft.com/office/word/2016/wordml/cid" xmlns:w16="http://schemas.microsoft.com/office/word/2018/wordml" xmlns:w16se="http://schemas.microsoft.com/office/word/2015/wordml/symex" xmlns:wpg="http://schemas.microsoft.com/office/word/2010/wordprocessingGroup" xmlns:wpi="http://schemas.microsoft.com/office/word/2010/wordprocessingInk" xmlns:wne="http://schemas.microsoft.com/office/word/2006/wordml" xmlns:wps="http://schemas.microsoft.com/office/word/2010/wordprocessingShape" mc:Ignorable="w14 w15 w16se w16cid w16 w16cex wp14">
   <w:abstractNum w:abstractNumId="0" w15:restartNumberingAfterBreak="0">
+    <w:nsid w:val="057910BF"/>
+    <w:multiLevelType w:val="hybridMultilevel"/>
+    <w:tmpl w:val="39F83F80"/>
+    <w:lvl w:ilvl="0" w:tplc="04090017">
+      <w:start w:val="1"/>
+      <w:numFmt w:val="lowerLetter"/>
+      <w:lvlText w:val="%1)"/>
+      <w:lvlJc w:val="left"/>
+      <w:pPr>
+        <w:ind w:left="720" w:hanging="360"/>
+      </w:pPr>
+      <w:rPr>
+        <w:rFonts w:hint="default"/>
+      </w:rPr>
+    </w:lvl>
+    <w:lvl w:ilvl="1" w:tplc="04090019" w:tentative="1">
+      <w:start w:val="1"/>
+      <w:numFmt w:val="lowerLetter"/>
+      <w:lvlText w:val="%2."/>
+      <w:lvlJc w:val="left"/>
+      <w:pPr>
+        <w:ind w:left="1440" w:hanging="360"/>
+      </w:pPr>
+    </w:lvl>
+    <w:lvl w:ilvl="2" w:tplc="0409001B" w:tentative="1">
+      <w:start w:val="1"/>
+      <w:numFmt w:val="lowerRoman"/>
+      <w:lvlText w:val="%3."/>
+      <w:lvlJc w:val="right"/>
+      <w:pPr>
+        <w:ind w:left="2160" w:hanging="180"/>
+      </w:pPr>
+    </w:lvl>
+    <w:lvl w:ilvl="3" w:tplc="0409000F" w:tentative="1">
+      <w:start w:val="1"/>
+      <w:numFmt w:val="decimal"/>
+      <w:lvlText w:val="%4."/>
+      <w:lvlJc w:val="left"/>
+      <w:pPr>
+        <w:ind w:left="2880" w:hanging="360"/>
+      </w:pPr>
+    </w:lvl>
+    <w:lvl w:ilvl="4" w:tplc="04090019" w:tentative="1">
+      <w:start w:val="1"/>
+      <w:numFmt w:val="lowerLetter"/>
+      <w:lvlText w:val="%5."/>
+      <w:lvlJc w:val="left"/>
+      <w:pPr>
+        <w:ind w:left="3600" w:hanging="360"/>
+      </w:pPr>
+    </w:lvl>
+    <w:lvl w:ilvl="5" w:tplc="0409001B" w:tentative="1">
+      <w:start w:val="1"/>
+      <w:numFmt w:val="lowerRoman"/>
+      <w:lvlText w:val="%6."/>
+      <w:lvlJc w:val="right"/>
+      <w:pPr>
+        <w:ind w:left="4320" w:hanging="180"/>
+      </w:pPr>
+    </w:lvl>
+    <w:lvl w:ilvl="6" w:tplc="0409000F" w:tentative="1">
+      <w:start w:val="1"/>
+      <w:numFmt w:val="decimal"/>
+      <w:lvlText w:val="%7."/>
+      <w:lvlJc w:val="left"/>
+      <w:pPr>
+        <w:ind w:left="5040" w:hanging="360"/>
+      </w:pPr>
+    </w:lvl>
+    <w:lvl w:ilvl="7" w:tplc="04090019" w:tentative="1">
+      <w:start w:val="1"/>
+      <w:numFmt w:val="lowerLetter"/>
+      <w:lvlText w:val="%8."/>
+      <w:lvlJc w:val="left"/>
+      <w:pPr>
+        <w:ind w:left="5760" w:hanging="360"/>
+      </w:pPr>
+    </w:lvl>
+    <w:lvl w:ilvl="8" w:tplc="0409001B" w:tentative="1">
+      <w:start w:val="1"/>
+      <w:numFmt w:val="lowerRoman"/>
+      <w:lvlText w:val="%9."/>
+      <w:lvlJc w:val="right"/>
+      <w:pPr>
+        <w:ind w:left="6480" w:hanging="180"/>
+      </w:pPr>
+    </w:lvl>
+  </w:abstractNum>
+  <w:abstractNum w:abstractNumId="1" w15:restartNumberingAfterBreak="0">
+    <w:nsid w:val="07DF1CE9"/>
+    <w:multiLevelType w:val="hybridMultilevel"/>
+    <w:tmpl w:val="7CCACD4E"/>
+    <w:lvl w:ilvl="0" w:tplc="0409000F">
+      <w:start w:val="1"/>
+      <w:numFmt w:val="decimal"/>
+      <w:lvlText w:val="%1."/>
+      <w:lvlJc w:val="left"/>
+      <w:pPr>
+        <w:ind w:left="720" w:hanging="360"/>
+      </w:pPr>
+    </w:lvl>
+    <w:lvl w:ilvl="1" w:tplc="04090019" w:tentative="1">
+      <w:start w:val="1"/>
+      <w:numFmt w:val="lowerLetter"/>
+      <w:lvlText w:val="%2."/>
+      <w:lvlJc w:val="left"/>
+      <w:pPr>
+        <w:ind w:left="1440" w:hanging="360"/>
+      </w:pPr>
+    </w:lvl>
+    <w:lvl w:ilvl="2" w:tplc="0409001B" w:tentative="1">
+      <w:start w:val="1"/>
+      <w:numFmt w:val="lowerRoman"/>
+      <w:lvlText w:val="%3."/>
+      <w:lvlJc w:val="right"/>
+      <w:pPr>
+        <w:ind w:left="2160" w:hanging="180"/>
+      </w:pPr>
+    </w:lvl>
+    <w:lvl w:ilvl="3" w:tplc="0409000F" w:tentative="1">
+      <w:start w:val="1"/>
+      <w:numFmt w:val="decimal"/>
+      <w:lvlText w:val="%4."/>
+      <w:lvlJc w:val="left"/>
+      <w:pPr>
+        <w:ind w:left="2880" w:hanging="360"/>
+      </w:pPr>
+    </w:lvl>
+    <w:lvl w:ilvl="4" w:tplc="04090019" w:tentative="1">
+      <w:start w:val="1"/>
+      <w:numFmt w:val="lowerLetter"/>
+      <w:lvlText w:val="%5."/>
+      <w:lvlJc w:val="left"/>
+      <w:pPr>
+        <w:ind w:left="3600" w:hanging="360"/>
+      </w:pPr>
+    </w:lvl>
+    <w:lvl w:ilvl="5" w:tplc="0409001B" w:tentative="1">
+      <w:start w:val="1"/>
+      <w:numFmt w:val="lowerRoman"/>
+      <w:lvlText w:val="%6."/>
+      <w:lvlJc w:val="right"/>
+      <w:pPr>
+        <w:ind w:left="4320" w:hanging="180"/>
+      </w:pPr>
+    </w:lvl>
+    <w:lvl w:ilvl="6" w:tplc="0409000F" w:tentative="1">
+      <w:start w:val="1"/>
+      <w:numFmt w:val="decimal"/>
+      <w:lvlText w:val="%7."/>
+      <w:lvlJc w:val="left"/>
+      <w:pPr>
+        <w:ind w:left="5040" w:hanging="360"/>
+      </w:pPr>
+    </w:lvl>
+    <w:lvl w:ilvl="7" w:tplc="04090019" w:tentative="1">
+      <w:start w:val="1"/>
+      <w:numFmt w:val="lowerLetter"/>
+      <w:lvlText w:val="%8."/>
+      <w:lvlJc w:val="left"/>
+      <w:pPr>
+        <w:ind w:left="5760" w:hanging="360"/>
+      </w:pPr>
+    </w:lvl>
+    <w:lvl w:ilvl="8" w:tplc="0409001B" w:tentative="1">
+      <w:start w:val="1"/>
+      <w:numFmt w:val="lowerRoman"/>
+      <w:lvlText w:val="%9."/>
+      <w:lvlJc w:val="right"/>
+      <w:pPr>
+        <w:ind w:left="6480" w:hanging="180"/>
+      </w:pPr>
+    </w:lvl>
+  </w:abstractNum>
+  <w:abstractNum w:abstractNumId="2" w15:restartNumberingAfterBreak="0">
+    <w:nsid w:val="0E7A19D8"/>
+    <w:multiLevelType w:val="hybridMultilevel"/>
+    <w:tmpl w:val="ACA01466"/>
+    <w:lvl w:ilvl="0" w:tplc="DB9C8190">
+      <w:start w:val="1"/>
+      <w:numFmt w:val="decimal"/>
+      <w:lvlText w:val="%1."/>
+      <w:lvlJc w:val="left"/>
+      <w:pPr>
+        <w:ind w:left="360" w:hanging="360"/>
+      </w:pPr>
+      <w:rPr>
+        <w:rFonts w:hint="default"/>
+      </w:rPr>
+    </w:lvl>
+    <w:lvl w:ilvl="1" w:tplc="04090019" w:tentative="1">
+      <w:start w:val="1"/>
+      <w:numFmt w:val="lowerLetter"/>
+      <w:lvlText w:val="%2."/>
+      <w:lvlJc w:val="left"/>
+      <w:pPr>
+        <w:ind w:left="1080" w:hanging="360"/>
+      </w:pPr>
+    </w:lvl>
+    <w:lvl w:ilvl="2" w:tplc="0409001B" w:tentative="1">
+      <w:start w:val="1"/>
+      <w:numFmt w:val="lowerRoman"/>
+      <w:lvlText w:val="%3."/>
+      <w:lvlJc w:val="right"/>
+      <w:pPr>
+        <w:ind w:left="1800" w:hanging="180"/>
+      </w:pPr>
+    </w:lvl>
+    <w:lvl w:ilvl="3" w:tplc="0409000F" w:tentative="1">
+      <w:start w:val="1"/>
+      <w:numFmt w:val="decimal"/>
+      <w:lvlText w:val="%4."/>
+      <w:lvlJc w:val="left"/>
+      <w:pPr>
+        <w:ind w:left="2520" w:hanging="360"/>
+      </w:pPr>
+    </w:lvl>
+    <w:lvl w:ilvl="4" w:tplc="04090019" w:tentative="1">
+      <w:start w:val="1"/>
+      <w:numFmt w:val="lowerLetter"/>
+      <w:lvlText w:val="%5."/>
+      <w:lvlJc w:val="left"/>
+      <w:pPr>
+        <w:ind w:left="3240" w:hanging="360"/>
+      </w:pPr>
+    </w:lvl>
+    <w:lvl w:ilvl="5" w:tplc="0409001B" w:tentative="1">
+      <w:start w:val="1"/>
+      <w:numFmt w:val="lowerRoman"/>
+      <w:lvlText w:val="%6."/>
+      <w:lvlJc w:val="right"/>
+      <w:pPr>
+        <w:ind w:left="3960" w:hanging="180"/>
+      </w:pPr>
+    </w:lvl>
+    <w:lvl w:ilvl="6" w:tplc="0409000F" w:tentative="1">
+      <w:start w:val="1"/>
+      <w:numFmt w:val="decimal"/>
+      <w:lvlText w:val="%7."/>
+      <w:lvlJc w:val="left"/>
+      <w:pPr>
+        <w:ind w:left="4680" w:hanging="360"/>
+      </w:pPr>
+    </w:lvl>
+    <w:lvl w:ilvl="7" w:tplc="04090019" w:tentative="1">
+      <w:start w:val="1"/>
+      <w:numFmt w:val="lowerLetter"/>
+      <w:lvlText w:val="%8."/>
+      <w:lvlJc w:val="left"/>
+      <w:pPr>
+        <w:ind w:left="5400" w:hanging="360"/>
+      </w:pPr>
+    </w:lvl>
+    <w:lvl w:ilvl="8" w:tplc="0409001B" w:tentative="1">
+      <w:start w:val="1"/>
+      <w:numFmt w:val="lowerRoman"/>
+      <w:lvlText w:val="%9."/>
+      <w:lvlJc w:val="right"/>
+      <w:pPr>
+        <w:ind w:left="6120" w:hanging="180"/>
+      </w:pPr>
+    </w:lvl>
+  </w:abstractNum>
+  <w:abstractNum w:abstractNumId="3" w15:restartNumberingAfterBreak="0">
+    <w:nsid w:val="233A2A5A"/>
+    <w:multiLevelType w:val="hybridMultilevel"/>
+    <w:tmpl w:val="CC2662F0"/>
+    <w:lvl w:ilvl="0" w:tplc="0409000F">
+      <w:start w:val="1"/>
+      <w:numFmt w:val="decimal"/>
+      <w:lvlText w:val="%1."/>
+      <w:lvlJc w:val="left"/>
+      <w:pPr>
+        <w:ind w:left="360" w:hanging="360"/>
+      </w:pPr>
+      <w:rPr>
+        <w:rFonts w:hint="default"/>
+      </w:rPr>
+    </w:lvl>
+    <w:lvl w:ilvl="1" w:tplc="04090019" w:tentative="1">
+      <w:start w:val="1"/>
+      <w:numFmt w:val="lowerLetter"/>
+      <w:lvlText w:val="%2."/>
+      <w:lvlJc w:val="left"/>
+      <w:pPr>
+        <w:ind w:left="1080" w:hanging="360"/>
+      </w:pPr>
+    </w:lvl>
+    <w:lvl w:ilvl="2" w:tplc="0409001B" w:tentative="1">
+      <w:start w:val="1"/>
+      <w:numFmt w:val="lowerRoman"/>
+      <w:lvlText w:val="%3."/>
+      <w:lvlJc w:val="right"/>
+      <w:pPr>
+        <w:ind w:left="1800" w:hanging="180"/>
+      </w:pPr>
+    </w:lvl>
+    <w:lvl w:ilvl="3" w:tplc="0409000F" w:tentative="1">
+      <w:start w:val="1"/>
+      <w:numFmt w:val="decimal"/>
+      <w:lvlText w:val="%4."/>
+      <w:lvlJc w:val="left"/>
+      <w:pPr>
+        <w:ind w:left="2520" w:hanging="360"/>
+      </w:pPr>
+    </w:lvl>
+    <w:lvl w:ilvl="4" w:tplc="04090019" w:tentative="1">
+      <w:start w:val="1"/>
+      <w:numFmt w:val="lowerLetter"/>
+      <w:lvlText w:val="%5."/>
+      <w:lvlJc w:val="left"/>
+      <w:pPr>
+        <w:ind w:left="3240" w:hanging="360"/>
+      </w:pPr>
+    </w:lvl>
+    <w:lvl w:ilvl="5" w:tplc="0409001B" w:tentative="1">
+      <w:start w:val="1"/>
+      <w:numFmt w:val="lowerRoman"/>
+      <w:lvlText w:val="%6."/>
+      <w:lvlJc w:val="right"/>
+      <w:pPr>
+        <w:ind w:left="3960" w:hanging="180"/>
+      </w:pPr>
+    </w:lvl>
+    <w:lvl w:ilvl="6" w:tplc="0409000F" w:tentative="1">
+      <w:start w:val="1"/>
+      <w:numFmt w:val="decimal"/>
+      <w:lvlText w:val="%7."/>
+      <w:lvlJc w:val="left"/>
+      <w:pPr>
+        <w:ind w:left="4680" w:hanging="360"/>
+      </w:pPr>
+    </w:lvl>
+    <w:lvl w:ilvl="7" w:tplc="04090019" w:tentative="1">
+      <w:start w:val="1"/>
+      <w:numFmt w:val="lowerLetter"/>
+      <w:lvlText w:val="%8."/>
+      <w:lvlJc w:val="left"/>
+      <w:pPr>
+        <w:ind w:left="5400" w:hanging="360"/>
+      </w:pPr>
+    </w:lvl>
+    <w:lvl w:ilvl="8" w:tplc="0409001B" w:tentative="1">
+      <w:start w:val="1"/>
+      <w:numFmt w:val="lowerRoman"/>
+      <w:lvlText w:val="%9."/>
+      <w:lvlJc w:val="right"/>
+      <w:pPr>
+        <w:ind w:left="6120" w:hanging="180"/>
+      </w:pPr>
+    </w:lvl>
+  </w:abstractNum>
+  <w:abstractNum w:abstractNumId="4" w15:restartNumberingAfterBreak="0">
     <w:nsid w:val="31D73730"/>
     <w:multiLevelType w:val="hybridMultilevel"/>
     <w:tmpl w:val="4C0CD50C"/>
@@ -573,7 +1233,449 @@
       </w:pPr>
     </w:lvl>
   </w:abstractNum>
-  <w:abstractNum w:abstractNumId="1" w15:restartNumberingAfterBreak="0">
+  <w:abstractNum w:abstractNumId="5" w15:restartNumberingAfterBreak="0">
+    <w:nsid w:val="37DA5BFC"/>
+    <w:multiLevelType w:val="hybridMultilevel"/>
+    <w:tmpl w:val="84D4484A"/>
+    <w:lvl w:ilvl="0" w:tplc="DB9C8190">
+      <w:start w:val="1"/>
+      <w:numFmt w:val="decimal"/>
+      <w:lvlText w:val="%1."/>
+      <w:lvlJc w:val="left"/>
+      <w:pPr>
+        <w:ind w:left="360" w:hanging="360"/>
+      </w:pPr>
+      <w:rPr>
+        <w:rFonts w:hint="default"/>
+      </w:rPr>
+    </w:lvl>
+    <w:lvl w:ilvl="1" w:tplc="04090019" w:tentative="1">
+      <w:start w:val="1"/>
+      <w:numFmt w:val="lowerLetter"/>
+      <w:lvlText w:val="%2."/>
+      <w:lvlJc w:val="left"/>
+      <w:pPr>
+        <w:ind w:left="1080" w:hanging="360"/>
+      </w:pPr>
+    </w:lvl>
+    <w:lvl w:ilvl="2" w:tplc="0409001B" w:tentative="1">
+      <w:start w:val="1"/>
+      <w:numFmt w:val="lowerRoman"/>
+      <w:lvlText w:val="%3."/>
+      <w:lvlJc w:val="right"/>
+      <w:pPr>
+        <w:ind w:left="1800" w:hanging="180"/>
+      </w:pPr>
+    </w:lvl>
+    <w:lvl w:ilvl="3" w:tplc="0409000F" w:tentative="1">
+      <w:start w:val="1"/>
+      <w:numFmt w:val="decimal"/>
+      <w:lvlText w:val="%4."/>
+      <w:lvlJc w:val="left"/>
+      <w:pPr>
+        <w:ind w:left="2520" w:hanging="360"/>
+      </w:pPr>
+    </w:lvl>
+    <w:lvl w:ilvl="4" w:tplc="04090019" w:tentative="1">
+      <w:start w:val="1"/>
+      <w:numFmt w:val="lowerLetter"/>
+      <w:lvlText w:val="%5."/>
+      <w:lvlJc w:val="left"/>
+      <w:pPr>
+        <w:ind w:left="3240" w:hanging="360"/>
+      </w:pPr>
+    </w:lvl>
+    <w:lvl w:ilvl="5" w:tplc="0409001B" w:tentative="1">
+      <w:start w:val="1"/>
+      <w:numFmt w:val="lowerRoman"/>
+      <w:lvlText w:val="%6."/>
+      <w:lvlJc w:val="right"/>
+      <w:pPr>
+        <w:ind w:left="3960" w:hanging="180"/>
+      </w:pPr>
+    </w:lvl>
+    <w:lvl w:ilvl="6" w:tplc="0409000F" w:tentative="1">
+      <w:start w:val="1"/>
+      <w:numFmt w:val="decimal"/>
+      <w:lvlText w:val="%7."/>
+      <w:lvlJc w:val="left"/>
+      <w:pPr>
+        <w:ind w:left="4680" w:hanging="360"/>
+      </w:pPr>
+    </w:lvl>
+    <w:lvl w:ilvl="7" w:tplc="04090019" w:tentative="1">
+      <w:start w:val="1"/>
+      <w:numFmt w:val="lowerLetter"/>
+      <w:lvlText w:val="%8."/>
+      <w:lvlJc w:val="left"/>
+      <w:pPr>
+        <w:ind w:left="5400" w:hanging="360"/>
+      </w:pPr>
+    </w:lvl>
+    <w:lvl w:ilvl="8" w:tplc="0409001B" w:tentative="1">
+      <w:start w:val="1"/>
+      <w:numFmt w:val="lowerRoman"/>
+      <w:lvlText w:val="%9."/>
+      <w:lvlJc w:val="right"/>
+      <w:pPr>
+        <w:ind w:left="6120" w:hanging="180"/>
+      </w:pPr>
+    </w:lvl>
+  </w:abstractNum>
+  <w:abstractNum w:abstractNumId="6" w15:restartNumberingAfterBreak="0">
+    <w:nsid w:val="3B48080F"/>
+    <w:multiLevelType w:val="hybridMultilevel"/>
+    <w:tmpl w:val="951E2CE8"/>
+    <w:lvl w:ilvl="0" w:tplc="D9261C0E">
+      <w:start w:val="4"/>
+      <w:numFmt w:val="decimal"/>
+      <w:lvlText w:val="%1&gt;"/>
+      <w:lvlJc w:val="left"/>
+      <w:pPr>
+        <w:ind w:left="720" w:hanging="360"/>
+      </w:pPr>
+      <w:rPr>
+        <w:rFonts w:hint="default"/>
+      </w:rPr>
+    </w:lvl>
+    <w:lvl w:ilvl="1" w:tplc="04090019" w:tentative="1">
+      <w:start w:val="1"/>
+      <w:numFmt w:val="lowerLetter"/>
+      <w:lvlText w:val="%2."/>
+      <w:lvlJc w:val="left"/>
+      <w:pPr>
+        <w:ind w:left="1440" w:hanging="360"/>
+      </w:pPr>
+    </w:lvl>
+    <w:lvl w:ilvl="2" w:tplc="0409001B" w:tentative="1">
+      <w:start w:val="1"/>
+      <w:numFmt w:val="lowerRoman"/>
+      <w:lvlText w:val="%3."/>
+      <w:lvlJc w:val="right"/>
+      <w:pPr>
+        <w:ind w:left="2160" w:hanging="180"/>
+      </w:pPr>
+    </w:lvl>
+    <w:lvl w:ilvl="3" w:tplc="0409000F" w:tentative="1">
+      <w:start w:val="1"/>
+      <w:numFmt w:val="decimal"/>
+      <w:lvlText w:val="%4."/>
+      <w:lvlJc w:val="left"/>
+      <w:pPr>
+        <w:ind w:left="2880" w:hanging="360"/>
+      </w:pPr>
+    </w:lvl>
+    <w:lvl w:ilvl="4" w:tplc="04090019" w:tentative="1">
+      <w:start w:val="1"/>
+      <w:numFmt w:val="lowerLetter"/>
+      <w:lvlText w:val="%5."/>
+      <w:lvlJc w:val="left"/>
+      <w:pPr>
+        <w:ind w:left="3600" w:hanging="360"/>
+      </w:pPr>
+    </w:lvl>
+    <w:lvl w:ilvl="5" w:tplc="0409001B" w:tentative="1">
+      <w:start w:val="1"/>
+      <w:numFmt w:val="lowerRoman"/>
+      <w:lvlText w:val="%6."/>
+      <w:lvlJc w:val="right"/>
+      <w:pPr>
+        <w:ind w:left="4320" w:hanging="180"/>
+      </w:pPr>
+    </w:lvl>
+    <w:lvl w:ilvl="6" w:tplc="0409000F" w:tentative="1">
+      <w:start w:val="1"/>
+      <w:numFmt w:val="decimal"/>
+      <w:lvlText w:val="%7."/>
+      <w:lvlJc w:val="left"/>
+      <w:pPr>
+        <w:ind w:left="5040" w:hanging="360"/>
+      </w:pPr>
+    </w:lvl>
+    <w:lvl w:ilvl="7" w:tplc="04090019" w:tentative="1">
+      <w:start w:val="1"/>
+      <w:numFmt w:val="lowerLetter"/>
+      <w:lvlText w:val="%8."/>
+      <w:lvlJc w:val="left"/>
+      <w:pPr>
+        <w:ind w:left="5760" w:hanging="360"/>
+      </w:pPr>
+    </w:lvl>
+    <w:lvl w:ilvl="8" w:tplc="0409001B" w:tentative="1">
+      <w:start w:val="1"/>
+      <w:numFmt w:val="lowerRoman"/>
+      <w:lvlText w:val="%9."/>
+      <w:lvlJc w:val="right"/>
+      <w:pPr>
+        <w:ind w:left="6480" w:hanging="180"/>
+      </w:pPr>
+    </w:lvl>
+  </w:abstractNum>
+  <w:abstractNum w:abstractNumId="7" w15:restartNumberingAfterBreak="0">
+    <w:nsid w:val="3EC3720D"/>
+    <w:multiLevelType w:val="hybridMultilevel"/>
+    <w:tmpl w:val="A9F0D2A4"/>
+    <w:lvl w:ilvl="0" w:tplc="04090011">
+      <w:start w:val="1"/>
+      <w:numFmt w:val="decimal"/>
+      <w:lvlText w:val="%1)"/>
+      <w:lvlJc w:val="left"/>
+      <w:pPr>
+        <w:ind w:left="360" w:hanging="360"/>
+      </w:pPr>
+      <w:rPr>
+        <w:rFonts w:hint="default"/>
+      </w:rPr>
+    </w:lvl>
+    <w:lvl w:ilvl="1" w:tplc="04090019">
+      <w:start w:val="1"/>
+      <w:numFmt w:val="lowerLetter"/>
+      <w:lvlText w:val="%2."/>
+      <w:lvlJc w:val="left"/>
+      <w:pPr>
+        <w:ind w:left="1080" w:hanging="360"/>
+      </w:pPr>
+    </w:lvl>
+    <w:lvl w:ilvl="2" w:tplc="0409001B" w:tentative="1">
+      <w:start w:val="1"/>
+      <w:numFmt w:val="lowerRoman"/>
+      <w:lvlText w:val="%3."/>
+      <w:lvlJc w:val="right"/>
+      <w:pPr>
+        <w:ind w:left="1800" w:hanging="180"/>
+      </w:pPr>
+    </w:lvl>
+    <w:lvl w:ilvl="3" w:tplc="0409000F" w:tentative="1">
+      <w:start w:val="1"/>
+      <w:numFmt w:val="decimal"/>
+      <w:lvlText w:val="%4."/>
+      <w:lvlJc w:val="left"/>
+      <w:pPr>
+        <w:ind w:left="2520" w:hanging="360"/>
+      </w:pPr>
+    </w:lvl>
+    <w:lvl w:ilvl="4" w:tplc="04090019" w:tentative="1">
+      <w:start w:val="1"/>
+      <w:numFmt w:val="lowerLetter"/>
+      <w:lvlText w:val="%5."/>
+      <w:lvlJc w:val="left"/>
+      <w:pPr>
+        <w:ind w:left="3240" w:hanging="360"/>
+      </w:pPr>
+    </w:lvl>
+    <w:lvl w:ilvl="5" w:tplc="0409001B" w:tentative="1">
+      <w:start w:val="1"/>
+      <w:numFmt w:val="lowerRoman"/>
+      <w:lvlText w:val="%6."/>
+      <w:lvlJc w:val="right"/>
+      <w:pPr>
+        <w:ind w:left="3960" w:hanging="180"/>
+      </w:pPr>
+    </w:lvl>
+    <w:lvl w:ilvl="6" w:tplc="0409000F" w:tentative="1">
+      <w:start w:val="1"/>
+      <w:numFmt w:val="decimal"/>
+      <w:lvlText w:val="%7."/>
+      <w:lvlJc w:val="left"/>
+      <w:pPr>
+        <w:ind w:left="4680" w:hanging="360"/>
+      </w:pPr>
+    </w:lvl>
+    <w:lvl w:ilvl="7" w:tplc="04090019" w:tentative="1">
+      <w:start w:val="1"/>
+      <w:numFmt w:val="lowerLetter"/>
+      <w:lvlText w:val="%8."/>
+      <w:lvlJc w:val="left"/>
+      <w:pPr>
+        <w:ind w:left="5400" w:hanging="360"/>
+      </w:pPr>
+    </w:lvl>
+    <w:lvl w:ilvl="8" w:tplc="0409001B" w:tentative="1">
+      <w:start w:val="1"/>
+      <w:numFmt w:val="lowerRoman"/>
+      <w:lvlText w:val="%9."/>
+      <w:lvlJc w:val="right"/>
+      <w:pPr>
+        <w:ind w:left="6120" w:hanging="180"/>
+      </w:pPr>
+    </w:lvl>
+  </w:abstractNum>
+  <w:abstractNum w:abstractNumId="8" w15:restartNumberingAfterBreak="0">
+    <w:nsid w:val="48EB11B8"/>
+    <w:multiLevelType w:val="hybridMultilevel"/>
+    <w:tmpl w:val="CC2662F0"/>
+    <w:lvl w:ilvl="0" w:tplc="0409000F">
+      <w:start w:val="1"/>
+      <w:numFmt w:val="decimal"/>
+      <w:lvlText w:val="%1."/>
+      <w:lvlJc w:val="left"/>
+      <w:pPr>
+        <w:ind w:left="360" w:hanging="360"/>
+      </w:pPr>
+      <w:rPr>
+        <w:rFonts w:hint="default"/>
+      </w:rPr>
+    </w:lvl>
+    <w:lvl w:ilvl="1" w:tplc="04090019" w:tentative="1">
+      <w:start w:val="1"/>
+      <w:numFmt w:val="lowerLetter"/>
+      <w:lvlText w:val="%2."/>
+      <w:lvlJc w:val="left"/>
+      <w:pPr>
+        <w:ind w:left="1080" w:hanging="360"/>
+      </w:pPr>
+    </w:lvl>
+    <w:lvl w:ilvl="2" w:tplc="0409001B" w:tentative="1">
+      <w:start w:val="1"/>
+      <w:numFmt w:val="lowerRoman"/>
+      <w:lvlText w:val="%3."/>
+      <w:lvlJc w:val="right"/>
+      <w:pPr>
+        <w:ind w:left="1800" w:hanging="180"/>
+      </w:pPr>
+    </w:lvl>
+    <w:lvl w:ilvl="3" w:tplc="0409000F" w:tentative="1">
+      <w:start w:val="1"/>
+      <w:numFmt w:val="decimal"/>
+      <w:lvlText w:val="%4."/>
+      <w:lvlJc w:val="left"/>
+      <w:pPr>
+        <w:ind w:left="2520" w:hanging="360"/>
+      </w:pPr>
+    </w:lvl>
+    <w:lvl w:ilvl="4" w:tplc="04090019" w:tentative="1">
+      <w:start w:val="1"/>
+      <w:numFmt w:val="lowerLetter"/>
+      <w:lvlText w:val="%5."/>
+      <w:lvlJc w:val="left"/>
+      <w:pPr>
+        <w:ind w:left="3240" w:hanging="360"/>
+      </w:pPr>
+    </w:lvl>
+    <w:lvl w:ilvl="5" w:tplc="0409001B" w:tentative="1">
+      <w:start w:val="1"/>
+      <w:numFmt w:val="lowerRoman"/>
+      <w:lvlText w:val="%6."/>
+      <w:lvlJc w:val="right"/>
+      <w:pPr>
+        <w:ind w:left="3960" w:hanging="180"/>
+      </w:pPr>
+    </w:lvl>
+    <w:lvl w:ilvl="6" w:tplc="0409000F" w:tentative="1">
+      <w:start w:val="1"/>
+      <w:numFmt w:val="decimal"/>
+      <w:lvlText w:val="%7."/>
+      <w:lvlJc w:val="left"/>
+      <w:pPr>
+        <w:ind w:left="4680" w:hanging="360"/>
+      </w:pPr>
+    </w:lvl>
+    <w:lvl w:ilvl="7" w:tplc="04090019" w:tentative="1">
+      <w:start w:val="1"/>
+      <w:numFmt w:val="lowerLetter"/>
+      <w:lvlText w:val="%8."/>
+      <w:lvlJc w:val="left"/>
+      <w:pPr>
+        <w:ind w:left="5400" w:hanging="360"/>
+      </w:pPr>
+    </w:lvl>
+    <w:lvl w:ilvl="8" w:tplc="0409001B" w:tentative="1">
+      <w:start w:val="1"/>
+      <w:numFmt w:val="lowerRoman"/>
+      <w:lvlText w:val="%9."/>
+      <w:lvlJc w:val="right"/>
+      <w:pPr>
+        <w:ind w:left="6120" w:hanging="180"/>
+      </w:pPr>
+    </w:lvl>
+  </w:abstractNum>
+  <w:abstractNum w:abstractNumId="9" w15:restartNumberingAfterBreak="0">
+    <w:nsid w:val="4F6B0834"/>
+    <w:multiLevelType w:val="hybridMultilevel"/>
+    <w:tmpl w:val="A6161B00"/>
+    <w:lvl w:ilvl="0" w:tplc="0409000F">
+      <w:start w:val="1"/>
+      <w:numFmt w:val="decimal"/>
+      <w:lvlText w:val="%1."/>
+      <w:lvlJc w:val="left"/>
+      <w:pPr>
+        <w:ind w:left="720" w:hanging="360"/>
+      </w:pPr>
+    </w:lvl>
+    <w:lvl w:ilvl="1" w:tplc="04090019" w:tentative="1">
+      <w:start w:val="1"/>
+      <w:numFmt w:val="lowerLetter"/>
+      <w:lvlText w:val="%2."/>
+      <w:lvlJc w:val="left"/>
+      <w:pPr>
+        <w:ind w:left="1440" w:hanging="360"/>
+      </w:pPr>
+    </w:lvl>
+    <w:lvl w:ilvl="2" w:tplc="0409001B" w:tentative="1">
+      <w:start w:val="1"/>
+      <w:numFmt w:val="lowerRoman"/>
+      <w:lvlText w:val="%3."/>
+      <w:lvlJc w:val="right"/>
+      <w:pPr>
+        <w:ind w:left="2160" w:hanging="180"/>
+      </w:pPr>
+    </w:lvl>
+    <w:lvl w:ilvl="3" w:tplc="0409000F" w:tentative="1">
+      <w:start w:val="1"/>
+      <w:numFmt w:val="decimal"/>
+      <w:lvlText w:val="%4."/>
+      <w:lvlJc w:val="left"/>
+      <w:pPr>
+        <w:ind w:left="2880" w:hanging="360"/>
+      </w:pPr>
+    </w:lvl>
+    <w:lvl w:ilvl="4" w:tplc="04090019" w:tentative="1">
+      <w:start w:val="1"/>
+      <w:numFmt w:val="lowerLetter"/>
+      <w:lvlText w:val="%5."/>
+      <w:lvlJc w:val="left"/>
+      <w:pPr>
+        <w:ind w:left="3600" w:hanging="360"/>
+      </w:pPr>
+    </w:lvl>
+    <w:lvl w:ilvl="5" w:tplc="0409001B" w:tentative="1">
+      <w:start w:val="1"/>
+      <w:numFmt w:val="lowerRoman"/>
+      <w:lvlText w:val="%6."/>
+      <w:lvlJc w:val="right"/>
+      <w:pPr>
+        <w:ind w:left="4320" w:hanging="180"/>
+      </w:pPr>
+    </w:lvl>
+    <w:lvl w:ilvl="6" w:tplc="0409000F" w:tentative="1">
+      <w:start w:val="1"/>
+      <w:numFmt w:val="decimal"/>
+      <w:lvlText w:val="%7."/>
+      <w:lvlJc w:val="left"/>
+      <w:pPr>
+        <w:ind w:left="5040" w:hanging="360"/>
+      </w:pPr>
+    </w:lvl>
+    <w:lvl w:ilvl="7" w:tplc="04090019" w:tentative="1">
+      <w:start w:val="1"/>
+      <w:numFmt w:val="lowerLetter"/>
+      <w:lvlText w:val="%8."/>
+      <w:lvlJc w:val="left"/>
+      <w:pPr>
+        <w:ind w:left="5760" w:hanging="360"/>
+      </w:pPr>
+    </w:lvl>
+    <w:lvl w:ilvl="8" w:tplc="0409001B" w:tentative="1">
+      <w:start w:val="1"/>
+      <w:numFmt w:val="lowerRoman"/>
+      <w:lvlText w:val="%9."/>
+      <w:lvlJc w:val="right"/>
+      <w:pPr>
+        <w:ind w:left="6480" w:hanging="180"/>
+      </w:pPr>
+    </w:lvl>
+  </w:abstractNum>
+  <w:abstractNum w:abstractNumId="10" w15:restartNumberingAfterBreak="0">
     <w:nsid w:val="5DC46C68"/>
     <w:multiLevelType w:val="hybridMultilevel"/>
     <w:tmpl w:val="E3EC6C5A"/>
@@ -659,11 +1761,219 @@
       </w:pPr>
     </w:lvl>
   </w:abstractNum>
+  <w:abstractNum w:abstractNumId="11" w15:restartNumberingAfterBreak="0">
+    <w:nsid w:val="5EC32BDA"/>
+    <w:multiLevelType w:val="hybridMultilevel"/>
+    <w:tmpl w:val="747C4862"/>
+    <w:lvl w:ilvl="0" w:tplc="DB9C8190">
+      <w:start w:val="1"/>
+      <w:numFmt w:val="decimal"/>
+      <w:lvlText w:val="%1."/>
+      <w:lvlJc w:val="left"/>
+      <w:pPr>
+        <w:ind w:left="360" w:hanging="360"/>
+      </w:pPr>
+      <w:rPr>
+        <w:rFonts w:hint="default"/>
+      </w:rPr>
+    </w:lvl>
+    <w:lvl w:ilvl="1" w:tplc="04090019" w:tentative="1">
+      <w:start w:val="1"/>
+      <w:numFmt w:val="lowerLetter"/>
+      <w:lvlText w:val="%2."/>
+      <w:lvlJc w:val="left"/>
+      <w:pPr>
+        <w:ind w:left="1080" w:hanging="360"/>
+      </w:pPr>
+    </w:lvl>
+    <w:lvl w:ilvl="2" w:tplc="0409001B" w:tentative="1">
+      <w:start w:val="1"/>
+      <w:numFmt w:val="lowerRoman"/>
+      <w:lvlText w:val="%3."/>
+      <w:lvlJc w:val="right"/>
+      <w:pPr>
+        <w:ind w:left="1800" w:hanging="180"/>
+      </w:pPr>
+    </w:lvl>
+    <w:lvl w:ilvl="3" w:tplc="0409000F" w:tentative="1">
+      <w:start w:val="1"/>
+      <w:numFmt w:val="decimal"/>
+      <w:lvlText w:val="%4."/>
+      <w:lvlJc w:val="left"/>
+      <w:pPr>
+        <w:ind w:left="2520" w:hanging="360"/>
+      </w:pPr>
+    </w:lvl>
+    <w:lvl w:ilvl="4" w:tplc="04090019" w:tentative="1">
+      <w:start w:val="1"/>
+      <w:numFmt w:val="lowerLetter"/>
+      <w:lvlText w:val="%5."/>
+      <w:lvlJc w:val="left"/>
+      <w:pPr>
+        <w:ind w:left="3240" w:hanging="360"/>
+      </w:pPr>
+    </w:lvl>
+    <w:lvl w:ilvl="5" w:tplc="0409001B" w:tentative="1">
+      <w:start w:val="1"/>
+      <w:numFmt w:val="lowerRoman"/>
+      <w:lvlText w:val="%6."/>
+      <w:lvlJc w:val="right"/>
+      <w:pPr>
+        <w:ind w:left="3960" w:hanging="180"/>
+      </w:pPr>
+    </w:lvl>
+    <w:lvl w:ilvl="6" w:tplc="0409000F" w:tentative="1">
+      <w:start w:val="1"/>
+      <w:numFmt w:val="decimal"/>
+      <w:lvlText w:val="%7."/>
+      <w:lvlJc w:val="left"/>
+      <w:pPr>
+        <w:ind w:left="4680" w:hanging="360"/>
+      </w:pPr>
+    </w:lvl>
+    <w:lvl w:ilvl="7" w:tplc="04090019" w:tentative="1">
+      <w:start w:val="1"/>
+      <w:numFmt w:val="lowerLetter"/>
+      <w:lvlText w:val="%8."/>
+      <w:lvlJc w:val="left"/>
+      <w:pPr>
+        <w:ind w:left="5400" w:hanging="360"/>
+      </w:pPr>
+    </w:lvl>
+    <w:lvl w:ilvl="8" w:tplc="0409001B" w:tentative="1">
+      <w:start w:val="1"/>
+      <w:numFmt w:val="lowerRoman"/>
+      <w:lvlText w:val="%9."/>
+      <w:lvlJc w:val="right"/>
+      <w:pPr>
+        <w:ind w:left="6120" w:hanging="180"/>
+      </w:pPr>
+    </w:lvl>
+  </w:abstractNum>
+  <w:abstractNum w:abstractNumId="12" w15:restartNumberingAfterBreak="0">
+    <w:nsid w:val="6A8E0BEB"/>
+    <w:multiLevelType w:val="hybridMultilevel"/>
+    <w:tmpl w:val="B60A179C"/>
+    <w:lvl w:ilvl="0" w:tplc="0409000F">
+      <w:start w:val="1"/>
+      <w:numFmt w:val="decimal"/>
+      <w:lvlText w:val="%1."/>
+      <w:lvlJc w:val="left"/>
+      <w:pPr>
+        <w:ind w:left="720" w:hanging="360"/>
+      </w:pPr>
+    </w:lvl>
+    <w:lvl w:ilvl="1" w:tplc="04090019" w:tentative="1">
+      <w:start w:val="1"/>
+      <w:numFmt w:val="lowerLetter"/>
+      <w:lvlText w:val="%2."/>
+      <w:lvlJc w:val="left"/>
+      <w:pPr>
+        <w:ind w:left="1440" w:hanging="360"/>
+      </w:pPr>
+    </w:lvl>
+    <w:lvl w:ilvl="2" w:tplc="0409001B" w:tentative="1">
+      <w:start w:val="1"/>
+      <w:numFmt w:val="lowerRoman"/>
+      <w:lvlText w:val="%3."/>
+      <w:lvlJc w:val="right"/>
+      <w:pPr>
+        <w:ind w:left="2160" w:hanging="180"/>
+      </w:pPr>
+    </w:lvl>
+    <w:lvl w:ilvl="3" w:tplc="0409000F" w:tentative="1">
+      <w:start w:val="1"/>
+      <w:numFmt w:val="decimal"/>
+      <w:lvlText w:val="%4."/>
+      <w:lvlJc w:val="left"/>
+      <w:pPr>
+        <w:ind w:left="2880" w:hanging="360"/>
+      </w:pPr>
+    </w:lvl>
+    <w:lvl w:ilvl="4" w:tplc="04090019" w:tentative="1">
+      <w:start w:val="1"/>
+      <w:numFmt w:val="lowerLetter"/>
+      <w:lvlText w:val="%5."/>
+      <w:lvlJc w:val="left"/>
+      <w:pPr>
+        <w:ind w:left="3600" w:hanging="360"/>
+      </w:pPr>
+    </w:lvl>
+    <w:lvl w:ilvl="5" w:tplc="0409001B" w:tentative="1">
+      <w:start w:val="1"/>
+      <w:numFmt w:val="lowerRoman"/>
+      <w:lvlText w:val="%6."/>
+      <w:lvlJc w:val="right"/>
+      <w:pPr>
+        <w:ind w:left="4320" w:hanging="180"/>
+      </w:pPr>
+    </w:lvl>
+    <w:lvl w:ilvl="6" w:tplc="0409000F" w:tentative="1">
+      <w:start w:val="1"/>
+      <w:numFmt w:val="decimal"/>
+      <w:lvlText w:val="%7."/>
+      <w:lvlJc w:val="left"/>
+      <w:pPr>
+        <w:ind w:left="5040" w:hanging="360"/>
+      </w:pPr>
+    </w:lvl>
+    <w:lvl w:ilvl="7" w:tplc="04090019" w:tentative="1">
+      <w:start w:val="1"/>
+      <w:numFmt w:val="lowerLetter"/>
+      <w:lvlText w:val="%8."/>
+      <w:lvlJc w:val="left"/>
+      <w:pPr>
+        <w:ind w:left="5760" w:hanging="360"/>
+      </w:pPr>
+    </w:lvl>
+    <w:lvl w:ilvl="8" w:tplc="0409001B" w:tentative="1">
+      <w:start w:val="1"/>
+      <w:numFmt w:val="lowerRoman"/>
+      <w:lvlText w:val="%9."/>
+      <w:lvlJc w:val="right"/>
+      <w:pPr>
+        <w:ind w:left="6480" w:hanging="180"/>
+      </w:pPr>
+    </w:lvl>
+  </w:abstractNum>
   <w:num w:numId="1">
+    <w:abstractNumId w:val="10"/>
+  </w:num>
+  <w:num w:numId="2">
+    <w:abstractNumId w:val="4"/>
+  </w:num>
+  <w:num w:numId="3">
     <w:abstractNumId w:val="1"/>
   </w:num>
-  <w:num w:numId="2">
+  <w:num w:numId="4">
+    <w:abstractNumId w:val="9"/>
+  </w:num>
+  <w:num w:numId="5">
+    <w:abstractNumId w:val="5"/>
+  </w:num>
+  <w:num w:numId="6">
+    <w:abstractNumId w:val="11"/>
+  </w:num>
+  <w:num w:numId="7">
+    <w:abstractNumId w:val="2"/>
+  </w:num>
+  <w:num w:numId="8">
+    <w:abstractNumId w:val="12"/>
+  </w:num>
+  <w:num w:numId="9">
+    <w:abstractNumId w:val="7"/>
+  </w:num>
+  <w:num w:numId="10">
     <w:abstractNumId w:val="0"/>
+  </w:num>
+  <w:num w:numId="11">
+    <w:abstractNumId w:val="3"/>
+  </w:num>
+  <w:num w:numId="12">
+    <w:abstractNumId w:val="8"/>
+  </w:num>
+  <w:num w:numId="13">
+    <w:abstractNumId w:val="6"/>
   </w:num>
 </w:numbering>
 </file>
@@ -1113,6 +2423,7 @@
   <w:style w:type="character" w:default="1" w:styleId="DefaultParagraphFont">
     <w:name w:val="Default Paragraph Font"/>
     <w:uiPriority w:val="1"/>
+    <w:semiHidden/>
     <w:unhideWhenUsed/>
   </w:style>
   <w:style w:type="table" w:default="1" w:styleId="TableNormal">

</xml_diff>